<commit_message>
Pequena actualização do Weekly Report 1.
</commit_message>
<xml_diff>
--- a/Docs/Weekly Report - Week 1.docx
+++ b/Docs/Weekly Report - Week 1.docx
@@ -1,6 +1,6 @@
 
 <file path=word/document.xml><?xml version="1.0" encoding="utf-8"?>
-<w:document xmlns:ve="http://schemas.openxmlformats.org/markup-compatibility/2006" xmlns:o="urn:schemas-microsoft-com:office:office" xmlns:r="http://schemas.openxmlformats.org/officeDocument/2006/relationships" xmlns:m="http://schemas.openxmlformats.org/officeDocument/2006/math" xmlns:v="urn:schemas-microsoft-com:vml" xmlns:wp="http://schemas.openxmlformats.org/drawingml/2006/wordprocessingDrawing" xmlns:w10="urn:schemas-microsoft-com:office:word" xmlns:w="http://schemas.openxmlformats.org/wordprocessingml/2006/main" xmlns:wne="http://schemas.microsoft.com/office/word/2006/wordml">
+<w:document xmlns:wpc="http://schemas.microsoft.com/office/word/2010/wordprocessingCanvas" xmlns:mc="http://schemas.openxmlformats.org/markup-compatibility/2006" xmlns:o="urn:schemas-microsoft-com:office:office" xmlns:r="http://schemas.openxmlformats.org/officeDocument/2006/relationships" xmlns:m="http://schemas.openxmlformats.org/officeDocument/2006/math" xmlns:v="urn:schemas-microsoft-com:vml" xmlns:wp14="http://schemas.microsoft.com/office/word/2010/wordprocessingDrawing" xmlns:wp="http://schemas.openxmlformats.org/drawingml/2006/wordprocessingDrawing" xmlns:w10="urn:schemas-microsoft-com:office:word" xmlns:w="http://schemas.openxmlformats.org/wordprocessingml/2006/main" xmlns:w14="http://schemas.microsoft.com/office/word/2010/wordml" xmlns:wpg="http://schemas.microsoft.com/office/word/2010/wordprocessingGroup" xmlns:wpi="http://schemas.microsoft.com/office/word/2010/wordprocessingInk" xmlns:wne="http://schemas.microsoft.com/office/word/2006/wordml" xmlns:wps="http://schemas.microsoft.com/office/word/2010/wordprocessingShape" mc:Ignorable="w14 wp14">
   <w:body>
     <w:sdt>
       <w:sdtPr>
@@ -27,7 +27,7 @@
             <w:tblBorders>
               <w:left w:val="single" w:sz="18" w:space="0" w:color="4F81BD" w:themeColor="accent1"/>
             </w:tblBorders>
-            <w:tblLook w:val="04A0"/>
+            <w:tblLook w:val="04A0" w:firstRow="1" w:lastRow="0" w:firstColumn="1" w:lastColumn="0" w:noHBand="0" w:noVBand="1"/>
           </w:tblPr>
           <w:tblGrid>
             <w:gridCol w:w="6987"/>
@@ -46,6 +46,7 @@
                 <w:dataBinding w:prefixMappings="xmlns:ns0='http://schemas.openxmlformats.org/officeDocument/2006/extended-properties'" w:xpath="/ns0:Properties[1]/ns0:Company[1]" w:storeItemID="{6668398D-A668-4E3E-A5EB-62B293D839F1}"/>
                 <w:text/>
               </w:sdtPr>
+              <w:sdtEndPr/>
               <w:sdtContent>
                 <w:tc>
                   <w:tcPr>
@@ -59,7 +60,7 @@
                   </w:tcPr>
                   <w:p>
                     <w:pPr>
-                      <w:pStyle w:val="SemEspaamento"/>
+                      <w:pStyle w:val="NoSpacing"/>
                       <w:rPr>
                         <w:rFonts w:asciiTheme="majorHAnsi" w:eastAsiaTheme="majorEastAsia" w:hAnsiTheme="majorHAnsi" w:cstheme="majorBidi"/>
                       </w:rPr>
@@ -104,10 +105,11 @@
                   <w:dataBinding w:prefixMappings="xmlns:ns0='http://schemas.openxmlformats.org/package/2006/metadata/core-properties' xmlns:ns1='http://purl.org/dc/elements/1.1/'" w:xpath="/ns0:coreProperties[1]/ns1:title[1]" w:storeItemID="{6C3C8BC8-F283-45AE-878A-BAB7291924A1}"/>
                   <w:text/>
                 </w:sdtPr>
+                <w:sdtEndPr/>
                 <w:sdtContent>
                   <w:p>
                     <w:pPr>
-                      <w:pStyle w:val="SemEspaamento"/>
+                      <w:pStyle w:val="NoSpacing"/>
                       <w:rPr>
                         <w:rFonts w:asciiTheme="majorHAnsi" w:eastAsiaTheme="majorEastAsia" w:hAnsiTheme="majorHAnsi" w:cstheme="majorBidi"/>
                         <w:color w:val="4F81BD" w:themeColor="accent1"/>
@@ -166,6 +168,7 @@
                 <w:dataBinding w:prefixMappings="xmlns:ns0='http://schemas.openxmlformats.org/package/2006/metadata/core-properties' xmlns:ns1='http://purl.org/dc/elements/1.1/'" w:xpath="/ns0:coreProperties[1]/ns1:subject[1]" w:storeItemID="{6C3C8BC8-F283-45AE-878A-BAB7291924A1}"/>
                 <w:text/>
               </w:sdtPr>
+              <w:sdtEndPr/>
               <w:sdtContent>
                 <w:tc>
                   <w:tcPr>
@@ -179,7 +182,7 @@
                   </w:tcPr>
                   <w:p>
                     <w:pPr>
-                      <w:pStyle w:val="SemEspaamento"/>
+                      <w:pStyle w:val="NoSpacing"/>
                       <w:rPr>
                         <w:rFonts w:asciiTheme="majorHAnsi" w:eastAsiaTheme="majorEastAsia" w:hAnsiTheme="majorHAnsi" w:cstheme="majorBidi"/>
                         <w:lang w:val="en-US"/>
@@ -216,7 +219,7 @@
           <w:tblPr>
             <w:tblpPr w:leftFromText="187" w:rightFromText="187" w:horzAnchor="margin" w:tblpXSpec="center" w:tblpYSpec="bottom"/>
             <w:tblW w:w="4000" w:type="pct"/>
-            <w:tblLook w:val="04A0"/>
+            <w:tblLook w:val="04A0" w:firstRow="1" w:lastRow="0" w:firstColumn="1" w:lastColumn="0" w:noHBand="0" w:noVBand="1"/>
           </w:tblPr>
           <w:tblGrid>
             <w:gridCol w:w="6987"/>
@@ -240,16 +243,14 @@
                   </w:rPr>
                   <w:alias w:val="Autor"/>
                   <w:id w:val="13406928"/>
-                  <w:placeholder>
-                    <w:docPart w:val="7CE27CAF48E34691ADD6BB48640C1FDC"/>
-                  </w:placeholder>
                   <w:dataBinding w:prefixMappings="xmlns:ns0='http://schemas.openxmlformats.org/package/2006/metadata/core-properties' xmlns:ns1='http://purl.org/dc/elements/1.1/'" w:xpath="/ns0:coreProperties[1]/ns1:creator[1]" w:storeItemID="{6C3C8BC8-F283-45AE-878A-BAB7291924A1}"/>
                   <w:text/>
                 </w:sdtPr>
+                <w:sdtEndPr/>
                 <w:sdtContent>
                   <w:p>
                     <w:pPr>
-                      <w:pStyle w:val="SemEspaamento"/>
+                      <w:pStyle w:val="NoSpacing"/>
                       <w:rPr>
                         <w:color w:val="4F81BD" w:themeColor="accent1"/>
                         <w:lang w:val="en-US"/>
@@ -281,10 +282,11 @@
                     <w:calendar w:val="gregorian"/>
                   </w:date>
                 </w:sdtPr>
+                <w:sdtEndPr/>
                 <w:sdtContent>
                   <w:p>
                     <w:pPr>
-                      <w:pStyle w:val="SemEspaamento"/>
+                      <w:pStyle w:val="NoSpacing"/>
                       <w:rPr>
                         <w:color w:val="4F81BD" w:themeColor="accent1"/>
                         <w:lang w:val="en-US"/>
@@ -302,7 +304,7 @@
               </w:sdt>
               <w:p>
                 <w:pPr>
-                  <w:pStyle w:val="SemEspaamento"/>
+                  <w:pStyle w:val="NoSpacing"/>
                   <w:rPr>
                     <w:color w:val="4F81BD" w:themeColor="accent1"/>
                     <w:lang w:val="en-US"/>
@@ -741,10 +743,10 @@
               <w:lang w:val="en-US"/>
             </w:rPr>
             <w:sectPr>
-              <w:headerReference w:type="default" r:id="rId9"/>
-              <w:footerReference w:type="default" r:id="rId10"/>
-              <w:headerReference w:type="first" r:id="rId11"/>
-              <w:footerReference w:type="first" r:id="rId12"/>
+              <w:headerReference w:type="default" r:id="rId10"/>
+              <w:footerReference w:type="default" r:id="rId11"/>
+              <w:headerReference w:type="first" r:id="rId12"/>
+              <w:footerReference w:type="first" r:id="rId13"/>
               <w:pgSz w:w="11906" w:h="16838"/>
               <w:pgMar w:top="1417" w:right="1701" w:bottom="1417" w:left="1701" w:header="708" w:footer="708" w:gutter="0"/>
               <w:pgNumType w:fmt="lowerRoman" w:start="1"/>
@@ -787,10 +789,11 @@
           <w:docPartUnique/>
         </w:docPartObj>
       </w:sdtPr>
+      <w:sdtEndPr/>
       <w:sdtContent>
         <w:p>
           <w:pPr>
-            <w:pStyle w:val="Ttulodondice"/>
+            <w:pStyle w:val="TOCHeading"/>
             <w:rPr>
               <w:lang w:val="en-US"/>
             </w:rPr>
@@ -804,7 +807,7 @@
         </w:p>
         <w:p>
           <w:pPr>
-            <w:pStyle w:val="ndice1"/>
+            <w:pStyle w:val="TOC1"/>
             <w:tabs>
               <w:tab w:val="left" w:pos="440"/>
               <w:tab w:val="right" w:leader="dot" w:pos="8494"/>
@@ -835,7 +838,7 @@
           <w:hyperlink w:anchor="_Toc349417741" w:history="1">
             <w:r>
               <w:rPr>
-                <w:rStyle w:val="Hiperligao"/>
+                <w:rStyle w:val="Hyperlink"/>
                 <w:noProof/>
                 <w:lang w:val="en-US"/>
               </w:rPr>
@@ -850,7 +853,7 @@
             </w:r>
             <w:r>
               <w:rPr>
-                <w:rStyle w:val="Hiperligao"/>
+                <w:rStyle w:val="Hyperlink"/>
                 <w:noProof/>
                 <w:lang w:val="en-US"/>
               </w:rPr>
@@ -915,7 +918,7 @@
         </w:p>
         <w:p>
           <w:pPr>
-            <w:pStyle w:val="ndice1"/>
+            <w:pStyle w:val="TOC1"/>
             <w:tabs>
               <w:tab w:val="left" w:pos="660"/>
               <w:tab w:val="right" w:leader="dot" w:pos="8494"/>
@@ -928,7 +931,7 @@
           <w:hyperlink w:anchor="_Toc349417742" w:history="1">
             <w:r>
               <w:rPr>
-                <w:rStyle w:val="Hiperligao"/>
+                <w:rStyle w:val="Hyperlink"/>
                 <w:noProof/>
                 <w:lang w:val="en-US"/>
               </w:rPr>
@@ -943,7 +946,7 @@
             </w:r>
             <w:r>
               <w:rPr>
-                <w:rStyle w:val="Hiperligao"/>
+                <w:rStyle w:val="Hyperlink"/>
                 <w:noProof/>
                 <w:lang w:val="en-US"/>
               </w:rPr>
@@ -1008,7 +1011,7 @@
         </w:p>
         <w:p>
           <w:pPr>
-            <w:pStyle w:val="ndice1"/>
+            <w:pStyle w:val="TOC1"/>
             <w:tabs>
               <w:tab w:val="left" w:pos="660"/>
               <w:tab w:val="right" w:leader="dot" w:pos="8494"/>
@@ -1021,7 +1024,7 @@
           <w:hyperlink w:anchor="_Toc349417743" w:history="1">
             <w:r>
               <w:rPr>
-                <w:rStyle w:val="Hiperligao"/>
+                <w:rStyle w:val="Hyperlink"/>
                 <w:noProof/>
                 <w:lang w:val="en-US"/>
               </w:rPr>
@@ -1036,7 +1039,7 @@
             </w:r>
             <w:r>
               <w:rPr>
-                <w:rStyle w:val="Hiperligao"/>
+                <w:rStyle w:val="Hyperlink"/>
                 <w:noProof/>
                 <w:lang w:val="en-US"/>
               </w:rPr>
@@ -1101,7 +1104,7 @@
         </w:p>
         <w:p>
           <w:pPr>
-            <w:pStyle w:val="ndice1"/>
+            <w:pStyle w:val="TOC1"/>
             <w:tabs>
               <w:tab w:val="left" w:pos="440"/>
               <w:tab w:val="right" w:leader="dot" w:pos="8494"/>
@@ -1114,7 +1117,7 @@
           <w:hyperlink w:anchor="_Toc349417744" w:history="1">
             <w:r>
               <w:rPr>
-                <w:rStyle w:val="Hiperligao"/>
+                <w:rStyle w:val="Hyperlink"/>
                 <w:noProof/>
                 <w:lang w:val="en-US"/>
               </w:rPr>
@@ -1129,7 +1132,7 @@
             </w:r>
             <w:r>
               <w:rPr>
-                <w:rStyle w:val="Hiperligao"/>
+                <w:rStyle w:val="Hyperlink"/>
                 <w:noProof/>
                 <w:lang w:val="en-US"/>
               </w:rPr>
@@ -1194,7 +1197,7 @@
         </w:p>
         <w:p>
           <w:pPr>
-            <w:pStyle w:val="ndice1"/>
+            <w:pStyle w:val="TOC1"/>
             <w:tabs>
               <w:tab w:val="left" w:pos="440"/>
               <w:tab w:val="right" w:leader="dot" w:pos="8494"/>
@@ -1207,7 +1210,7 @@
           <w:hyperlink w:anchor="_Toc349417745" w:history="1">
             <w:r>
               <w:rPr>
-                <w:rStyle w:val="Hiperligao"/>
+                <w:rStyle w:val="Hyperlink"/>
                 <w:noProof/>
                 <w:lang w:val="en-US"/>
               </w:rPr>
@@ -1222,7 +1225,7 @@
             </w:r>
             <w:r>
               <w:rPr>
-                <w:rStyle w:val="Hiperligao"/>
+                <w:rStyle w:val="Hyperlink"/>
                 <w:noProof/>
                 <w:lang w:val="en-US"/>
               </w:rPr>
@@ -1287,7 +1290,7 @@
         </w:p>
         <w:p>
           <w:pPr>
-            <w:pStyle w:val="ndice1"/>
+            <w:pStyle w:val="TOC1"/>
             <w:tabs>
               <w:tab w:val="left" w:pos="440"/>
               <w:tab w:val="right" w:leader="dot" w:pos="8494"/>
@@ -1300,7 +1303,7 @@
           <w:hyperlink w:anchor="_Toc349417746" w:history="1">
             <w:r>
               <w:rPr>
-                <w:rStyle w:val="Hiperligao"/>
+                <w:rStyle w:val="Hyperlink"/>
                 <w:noProof/>
                 <w:lang w:val="en-US"/>
               </w:rPr>
@@ -1315,7 +1318,7 @@
             </w:r>
             <w:r>
               <w:rPr>
-                <w:rStyle w:val="Hiperligao"/>
+                <w:rStyle w:val="Hyperlink"/>
                 <w:noProof/>
                 <w:lang w:val="en-US"/>
               </w:rPr>
@@ -1380,7 +1383,7 @@
         </w:p>
         <w:p>
           <w:pPr>
-            <w:pStyle w:val="ndice1"/>
+            <w:pStyle w:val="TOC1"/>
             <w:tabs>
               <w:tab w:val="left" w:pos="660"/>
               <w:tab w:val="right" w:leader="dot" w:pos="8494"/>
@@ -1393,7 +1396,7 @@
           <w:hyperlink w:anchor="_Toc349417747" w:history="1">
             <w:r>
               <w:rPr>
-                <w:rStyle w:val="Hiperligao"/>
+                <w:rStyle w:val="Hyperlink"/>
                 <w:noProof/>
                 <w:lang w:val="en-US"/>
               </w:rPr>
@@ -1408,7 +1411,7 @@
             </w:r>
             <w:r>
               <w:rPr>
-                <w:rStyle w:val="Hiperligao"/>
+                <w:rStyle w:val="Hyperlink"/>
                 <w:noProof/>
                 <w:lang w:val="en-US"/>
               </w:rPr>
@@ -1473,7 +1476,7 @@
         </w:p>
         <w:p>
           <w:pPr>
-            <w:pStyle w:val="ndice1"/>
+            <w:pStyle w:val="TOC1"/>
             <w:tabs>
               <w:tab w:val="left" w:pos="660"/>
               <w:tab w:val="right" w:leader="dot" w:pos="8494"/>
@@ -1486,7 +1489,7 @@
           <w:hyperlink w:anchor="_Toc349417748" w:history="1">
             <w:r>
               <w:rPr>
-                <w:rStyle w:val="Hiperligao"/>
+                <w:rStyle w:val="Hyperlink"/>
                 <w:noProof/>
                 <w:lang w:val="en-US"/>
               </w:rPr>
@@ -1501,7 +1504,7 @@
             </w:r>
             <w:r>
               <w:rPr>
-                <w:rStyle w:val="Hiperligao"/>
+                <w:rStyle w:val="Hyperlink"/>
                 <w:noProof/>
                 <w:lang w:val="en-US"/>
               </w:rPr>
@@ -1566,7 +1569,7 @@
         </w:p>
         <w:p>
           <w:pPr>
-            <w:pStyle w:val="ndice1"/>
+            <w:pStyle w:val="TOC1"/>
             <w:tabs>
               <w:tab w:val="left" w:pos="660"/>
               <w:tab w:val="right" w:leader="dot" w:pos="8494"/>
@@ -1579,7 +1582,7 @@
           <w:hyperlink w:anchor="_Toc349417749" w:history="1">
             <w:r>
               <w:rPr>
-                <w:rStyle w:val="Hiperligao"/>
+                <w:rStyle w:val="Hyperlink"/>
                 <w:noProof/>
                 <w:lang w:val="en-US"/>
               </w:rPr>
@@ -1594,7 +1597,7 @@
             </w:r>
             <w:r>
               <w:rPr>
-                <w:rStyle w:val="Hiperligao"/>
+                <w:rStyle w:val="Hyperlink"/>
                 <w:noProof/>
                 <w:lang w:val="en-US"/>
               </w:rPr>
@@ -1659,7 +1662,7 @@
         </w:p>
         <w:p>
           <w:pPr>
-            <w:pStyle w:val="ndice1"/>
+            <w:pStyle w:val="TOC1"/>
             <w:tabs>
               <w:tab w:val="left" w:pos="440"/>
               <w:tab w:val="right" w:leader="dot" w:pos="8494"/>
@@ -1672,7 +1675,7 @@
           <w:hyperlink w:anchor="_Toc349417750" w:history="1">
             <w:r>
               <w:rPr>
-                <w:rStyle w:val="Hiperligao"/>
+                <w:rStyle w:val="Hyperlink"/>
                 <w:noProof/>
                 <w:lang w:val="en-US"/>
               </w:rPr>
@@ -1687,7 +1690,7 @@
             </w:r>
             <w:r>
               <w:rPr>
-                <w:rStyle w:val="Hiperligao"/>
+                <w:rStyle w:val="Hyperlink"/>
                 <w:noProof/>
                 <w:lang w:val="en-US"/>
               </w:rPr>
@@ -1766,11 +1769,7 @@
       </w:sdtContent>
     </w:sdt>
     <w:p>
-      <w:pPr>
-        <w:rPr>
-          <w:lang w:val="en-US"/>
-        </w:rPr>
-      </w:pPr>
+      <w:proofErr w:type="spellStart"/>
       <w:r>
         <w:rPr>
           <w:rFonts w:asciiTheme="majorHAnsi" w:eastAsiaTheme="majorEastAsia" w:hAnsiTheme="majorHAnsi" w:cstheme="majorBidi"/>
@@ -1779,17 +1778,12 @@
           <w:color w:val="365F91" w:themeColor="accent1" w:themeShade="BF"/>
           <w:sz w:val="28"/>
           <w:szCs w:val="28"/>
-          <w:lang w:val="en-US"/>
         </w:rPr>
         <w:t>Images</w:t>
       </w:r>
-    </w:p>
-    <w:p>
-      <w:pPr>
-        <w:rPr>
-          <w:lang w:val="en-US"/>
-        </w:rPr>
-      </w:pPr>
+      <w:proofErr w:type="spellEnd"/>
+    </w:p>
+    <w:p>
       <w:r>
         <w:rPr>
           <w:lang w:val="en-US"/>
@@ -1797,9 +1791,6 @@
         <w:fldChar w:fldCharType="begin"/>
       </w:r>
       <w:r>
-        <w:rPr>
-          <w:lang w:val="en-US"/>
-        </w:rPr>
         <w:instrText xml:space="preserve"> TOC \h \z \c "Figure" </w:instrText>
       </w:r>
       <w:r>
@@ -1813,7 +1804,6 @@
           <w:b/>
           <w:bCs/>
           <w:noProof/>
-          <w:lang w:val="en-US"/>
         </w:rPr>
         <w:t>Não foi encontrada nenhuma entrada do índice de ilustrações.</w:t>
       </w:r>
@@ -1845,7 +1835,7 @@
     </w:p>
     <w:p>
       <w:pPr>
-        <w:pStyle w:val="ndicedeilustraes"/>
+        <w:pStyle w:val="TableofFigures"/>
         <w:tabs>
           <w:tab w:val="right" w:leader="dot" w:pos="8494"/>
         </w:tabs>
@@ -1876,7 +1866,7 @@
       <w:hyperlink w:anchor="_Toc349417401" w:history="1">
         <w:r>
           <w:rPr>
-            <w:rStyle w:val="Hiperligao"/>
+            <w:rStyle w:val="Hyperlink"/>
             <w:noProof/>
             <w:lang w:val="en-US"/>
           </w:rPr>
@@ -1941,7 +1931,7 @@
     </w:p>
     <w:p>
       <w:pPr>
-        <w:pStyle w:val="ndicedeilustraes"/>
+        <w:pStyle w:val="TableofFigures"/>
         <w:tabs>
           <w:tab w:val="right" w:leader="dot" w:pos="8494"/>
         </w:tabs>
@@ -1954,7 +1944,7 @@
       <w:hyperlink w:anchor="_Toc349417402" w:history="1">
         <w:r>
           <w:rPr>
-            <w:rStyle w:val="Hiperligao"/>
+            <w:rStyle w:val="Hyperlink"/>
             <w:noProof/>
             <w:lang w:val="en-US"/>
           </w:rPr>
@@ -2019,7 +2009,7 @@
     </w:p>
     <w:p>
       <w:pPr>
-        <w:pStyle w:val="ndicedeilustraes"/>
+        <w:pStyle w:val="TableofFigures"/>
         <w:tabs>
           <w:tab w:val="right" w:leader="dot" w:pos="8494"/>
         </w:tabs>
@@ -2032,7 +2022,7 @@
       <w:hyperlink w:anchor="_Toc349417403" w:history="1">
         <w:r>
           <w:rPr>
-            <w:rStyle w:val="Hiperligao"/>
+            <w:rStyle w:val="Hyperlink"/>
             <w:noProof/>
             <w:lang w:val="en-US"/>
           </w:rPr>
@@ -2124,9 +2114,9 @@
     <w:p/>
     <w:tbl>
       <w:tblPr>
-        <w:tblStyle w:val="Tabelacomgrelha"/>
+        <w:tblStyle w:val="TableGrid"/>
         <w:tblW w:w="9606" w:type="dxa"/>
-        <w:tblLook w:val="04A0"/>
+        <w:tblLook w:val="04A0" w:firstRow="1" w:lastRow="0" w:firstColumn="1" w:lastColumn="0" w:noHBand="0" w:noVBand="1"/>
       </w:tblPr>
       <w:tblGrid>
         <w:gridCol w:w="1668"/>
@@ -2288,10 +2278,11 @@
                 <w:calendar w:val="gregorian"/>
               </w:date>
             </w:sdtPr>
+            <w:sdtEndPr/>
             <w:sdtContent>
               <w:p>
                 <w:pPr>
-                  <w:pStyle w:val="SemEspaamento"/>
+                  <w:pStyle w:val="NoSpacing"/>
                   <w:jc w:val="center"/>
                   <w:rPr>
                     <w:rFonts w:eastAsiaTheme="minorHAnsi"/>
@@ -2375,7 +2366,100 @@
           </w:tcPr>
           <w:p>
             <w:pPr>
-              <w:pStyle w:val="SemEspaamento"/>
+              <w:pStyle w:val="NoSpacing"/>
+              <w:jc w:val="center"/>
+              <w:rPr>
+                <w:rFonts w:eastAsiaTheme="minorHAnsi"/>
+                <w:lang w:val="en-US"/>
+              </w:rPr>
+            </w:pPr>
+            <w:r>
+              <w:rPr>
+                <w:rFonts w:eastAsiaTheme="minorHAnsi"/>
+                <w:lang w:val="en-US"/>
+              </w:rPr>
+              <w:t>24-02-2013</w:t>
+            </w:r>
+          </w:p>
+        </w:tc>
+        <w:tc>
+          <w:tcPr>
+            <w:tcW w:w="2268" w:type="dxa"/>
+            <w:vAlign w:val="center"/>
+          </w:tcPr>
+          <w:p>
+            <w:pPr>
+              <w:jc w:val="center"/>
+              <w:rPr>
+                <w:lang w:val="en-US"/>
+              </w:rPr>
+            </w:pPr>
+            <w:r>
+              <w:rPr>
+                <w:lang w:val="en-US"/>
+              </w:rPr>
+              <w:t xml:space="preserve">Filipe </w:t>
+            </w:r>
+            <w:proofErr w:type="spellStart"/>
+            <w:r>
+              <w:rPr>
+                <w:lang w:val="en-US"/>
+              </w:rPr>
+              <w:t>Brandão</w:t>
+            </w:r>
+            <w:proofErr w:type="spellEnd"/>
+          </w:p>
+        </w:tc>
+        <w:tc>
+          <w:tcPr>
+            <w:tcW w:w="3260" w:type="dxa"/>
+            <w:vAlign w:val="center"/>
+          </w:tcPr>
+          <w:p>
+            <w:pPr>
+              <w:jc w:val="center"/>
+              <w:rPr>
+                <w:lang w:val="en-US"/>
+              </w:rPr>
+            </w:pPr>
+            <w:r>
+              <w:rPr>
+                <w:lang w:val="en-US"/>
+              </w:rPr>
+              <w:t>a21180276@alunos.isec.pt</w:t>
+            </w:r>
+          </w:p>
+        </w:tc>
+        <w:tc>
+          <w:tcPr>
+            <w:tcW w:w="2410" w:type="dxa"/>
+            <w:vAlign w:val="center"/>
+          </w:tcPr>
+          <w:p>
+            <w:pPr>
+              <w:jc w:val="center"/>
+              <w:rPr>
+                <w:lang w:val="en-US"/>
+              </w:rPr>
+            </w:pPr>
+            <w:r>
+              <w:rPr>
+                <w:lang w:val="en-US"/>
+              </w:rPr>
+              <w:t>Contributor</w:t>
+            </w:r>
+          </w:p>
+        </w:tc>
+      </w:tr>
+      <w:tr>
+        <w:tc>
+          <w:tcPr>
+            <w:tcW w:w="1668" w:type="dxa"/>
+            <w:vAlign w:val="center"/>
+          </w:tcPr>
+          <w:p>
+            <w:pPr>
+              <w:pStyle w:val="NoSpacing"/>
               <w:jc w:val="center"/>
               <w:rPr>
                 <w:rFonts w:eastAsiaTheme="minorHAnsi"/>
@@ -2435,67 +2519,7 @@
           </w:tcPr>
           <w:p>
             <w:pPr>
-              <w:pStyle w:val="SemEspaamento"/>
-              <w:jc w:val="center"/>
-              <w:rPr>
-                <w:rFonts w:eastAsiaTheme="minorHAnsi"/>
-                <w:lang w:val="en-US"/>
-              </w:rPr>
-            </w:pPr>
-          </w:p>
-        </w:tc>
-        <w:tc>
-          <w:tcPr>
-            <w:tcW w:w="2268" w:type="dxa"/>
-            <w:vAlign w:val="center"/>
-          </w:tcPr>
-          <w:p>
-            <w:pPr>
-              <w:jc w:val="center"/>
-              <w:rPr>
-                <w:lang w:val="en-US"/>
-              </w:rPr>
-            </w:pPr>
-          </w:p>
-        </w:tc>
-        <w:tc>
-          <w:tcPr>
-            <w:tcW w:w="3260" w:type="dxa"/>
-            <w:vAlign w:val="center"/>
-          </w:tcPr>
-          <w:p>
-            <w:pPr>
-              <w:jc w:val="center"/>
-              <w:rPr>
-                <w:lang w:val="en-US"/>
-              </w:rPr>
-            </w:pPr>
-          </w:p>
-        </w:tc>
-        <w:tc>
-          <w:tcPr>
-            <w:tcW w:w="2410" w:type="dxa"/>
-            <w:vAlign w:val="center"/>
-          </w:tcPr>
-          <w:p>
-            <w:pPr>
-              <w:jc w:val="center"/>
-              <w:rPr>
-                <w:lang w:val="en-US"/>
-              </w:rPr>
-            </w:pPr>
-          </w:p>
-        </w:tc>
-      </w:tr>
-      <w:tr>
-        <w:tc>
-          <w:tcPr>
-            <w:tcW w:w="1668" w:type="dxa"/>
-            <w:vAlign w:val="center"/>
-          </w:tcPr>
-          <w:p>
-            <w:pPr>
-              <w:pStyle w:val="SemEspaamento"/>
+              <w:pStyle w:val="NoSpacing"/>
               <w:jc w:val="center"/>
               <w:rPr>
                 <w:rFonts w:eastAsiaTheme="minorHAnsi"/>
@@ -2552,7 +2576,7 @@
     </w:tbl>
     <w:p>
       <w:pPr>
-        <w:pStyle w:val="Legenda"/>
+        <w:pStyle w:val="Caption"/>
         <w:rPr>
           <w:lang w:val="en-US"/>
         </w:rPr>
@@ -2566,14 +2590,27 @@
       <w:r>
         <w:t xml:space="preserve"> </w:t>
       </w:r>
-      <w:fldSimple w:instr=" SEQ Table \* ARABIC ">
-        <w:r>
-          <w:rPr>
-            <w:noProof/>
-          </w:rPr>
-          <w:t>1</w:t>
-        </w:r>
-      </w:fldSimple>
+      <w:r>
+        <w:fldChar w:fldCharType="begin"/>
+      </w:r>
+      <w:r>
+        <w:instrText xml:space="preserve"> SEQ Table \* ARABIC </w:instrText>
+      </w:r>
+      <w:r>
+        <w:fldChar w:fldCharType="separate"/>
+      </w:r>
+      <w:r>
+        <w:rPr>
+          <w:noProof/>
+        </w:rPr>
+        <w:t>1</w:t>
+      </w:r>
+      <w:r>
+        <w:rPr>
+          <w:noProof/>
+        </w:rPr>
+        <w:fldChar w:fldCharType="end"/>
+      </w:r>
       <w:r>
         <w:t xml:space="preserve">: </w:t>
       </w:r>
@@ -2609,9 +2646,9 @@
     </w:p>
     <w:tbl>
       <w:tblPr>
-        <w:tblStyle w:val="Tabelacomgrelha"/>
+        <w:tblStyle w:val="TableGrid"/>
         <w:tblW w:w="9607" w:type="dxa"/>
-        <w:tblLook w:val="04A0"/>
+        <w:tblLook w:val="04A0" w:firstRow="1" w:lastRow="0" w:firstColumn="1" w:lastColumn="0" w:noHBand="0" w:noVBand="1"/>
       </w:tblPr>
       <w:tblGrid>
         <w:gridCol w:w="1726"/>
@@ -2827,10 +2864,11 @@
                 <w:calendar w:val="gregorian"/>
               </w:date>
             </w:sdtPr>
+            <w:sdtEndPr/>
             <w:sdtContent>
               <w:p>
                 <w:pPr>
-                  <w:pStyle w:val="SemEspaamento"/>
+                  <w:pStyle w:val="NoSpacing"/>
                   <w:jc w:val="center"/>
                   <w:rPr>
                     <w:rFonts w:eastAsiaTheme="minorHAnsi"/>
@@ -2948,7 +2986,156 @@
           </w:tcPr>
           <w:p>
             <w:pPr>
-              <w:pStyle w:val="SemEspaamento"/>
+              <w:pStyle w:val="NoSpacing"/>
+              <w:jc w:val="center"/>
+              <w:rPr>
+                <w:rFonts w:eastAsiaTheme="minorHAnsi"/>
+                <w:lang w:val="en-US"/>
+              </w:rPr>
+            </w:pPr>
+            <w:r>
+              <w:rPr>
+                <w:rFonts w:eastAsiaTheme="minorHAnsi"/>
+                <w:lang w:val="en-US"/>
+              </w:rPr>
+              <w:t>24-02-2013</w:t>
+            </w:r>
+          </w:p>
+        </w:tc>
+        <w:tc>
+          <w:tcPr>
+            <w:tcW w:w="2201" w:type="dxa"/>
+            <w:vAlign w:val="center"/>
+          </w:tcPr>
+          <w:p>
+            <w:pPr>
+              <w:jc w:val="center"/>
+              <w:rPr>
+                <w:lang w:val="en-US"/>
+              </w:rPr>
+            </w:pPr>
+            <w:r>
+              <w:rPr>
+                <w:lang w:val="en-US"/>
+              </w:rPr>
+              <w:t xml:space="preserve">Filled work executed, </w:t>
+            </w:r>
+            <w:proofErr w:type="gramStart"/>
+            <w:r>
+              <w:rPr>
+                <w:lang w:val="en-US"/>
+              </w:rPr>
+              <w:t xml:space="preserve">achievements </w:t>
+            </w:r>
+            <w:bookmarkStart w:id="1" w:name="_GoBack"/>
+            <w:bookmarkEnd w:id="1"/>
+            <w:r>
+              <w:rPr>
+                <w:lang w:val="en-US"/>
+              </w:rPr>
+              <w:t>,impediments</w:t>
+            </w:r>
+            <w:proofErr w:type="gramEnd"/>
+            <w:r>
+              <w:rPr>
+                <w:lang w:val="en-US"/>
+              </w:rPr>
+              <w:t xml:space="preserve"> and plans for next week. </w:t>
+            </w:r>
+          </w:p>
+        </w:tc>
+        <w:tc>
+          <w:tcPr>
+            <w:tcW w:w="1729" w:type="dxa"/>
+            <w:vAlign w:val="center"/>
+          </w:tcPr>
+          <w:p>
+            <w:pPr>
+              <w:jc w:val="center"/>
+              <w:rPr>
+                <w:lang w:val="en-US"/>
+              </w:rPr>
+            </w:pPr>
+            <w:r>
+              <w:rPr>
+                <w:lang w:val="en-US"/>
+              </w:rPr>
+              <w:t xml:space="preserve">Filipe </w:t>
+            </w:r>
+            <w:proofErr w:type="spellStart"/>
+            <w:r>
+              <w:rPr>
+                <w:lang w:val="en-US"/>
+              </w:rPr>
+              <w:t>Brandão</w:t>
+            </w:r>
+            <w:proofErr w:type="spellEnd"/>
+          </w:p>
+        </w:tc>
+        <w:tc>
+          <w:tcPr>
+            <w:tcW w:w="971" w:type="dxa"/>
+            <w:vAlign w:val="center"/>
+          </w:tcPr>
+          <w:p>
+            <w:pPr>
+              <w:jc w:val="center"/>
+              <w:rPr>
+                <w:lang w:val="en-US"/>
+              </w:rPr>
+            </w:pPr>
+            <w:r>
+              <w:rPr>
+                <w:lang w:val="en-US"/>
+              </w:rPr>
+              <w:t>0.2</w:t>
+            </w:r>
+          </w:p>
+        </w:tc>
+        <w:tc>
+          <w:tcPr>
+            <w:tcW w:w="1249" w:type="dxa"/>
+            <w:vAlign w:val="center"/>
+          </w:tcPr>
+          <w:p>
+            <w:pPr>
+              <w:jc w:val="center"/>
+              <w:rPr>
+                <w:lang w:val="en-US"/>
+              </w:rPr>
+            </w:pPr>
+          </w:p>
+        </w:tc>
+        <w:tc>
+          <w:tcPr>
+            <w:tcW w:w="1729" w:type="dxa"/>
+            <w:vAlign w:val="center"/>
+          </w:tcPr>
+          <w:p>
+            <w:pPr>
+              <w:jc w:val="center"/>
+              <w:rPr>
+                <w:lang w:val="en-US"/>
+              </w:rPr>
+            </w:pPr>
+            <w:r>
+              <w:rPr>
+                <w:lang w:val="en-US"/>
+              </w:rPr>
+              <w:t>Draft</w:t>
+            </w:r>
+          </w:p>
+        </w:tc>
+      </w:tr>
+      <w:tr>
+        <w:tc>
+          <w:tcPr>
+            <w:tcW w:w="1728" w:type="dxa"/>
+            <w:vAlign w:val="center"/>
+          </w:tcPr>
+          <w:p>
+            <w:pPr>
+              <w:pStyle w:val="NoSpacing"/>
               <w:jc w:val="center"/>
               <w:rPr>
                 <w:rFonts w:eastAsiaTheme="minorHAnsi"/>
@@ -3036,7 +3223,7 @@
           </w:tcPr>
           <w:p>
             <w:pPr>
-              <w:pStyle w:val="SemEspaamento"/>
+              <w:pStyle w:val="NoSpacing"/>
               <w:jc w:val="center"/>
               <w:rPr>
                 <w:rFonts w:eastAsiaTheme="minorHAnsi"/>
@@ -3124,95 +3311,7 @@
           </w:tcPr>
           <w:p>
             <w:pPr>
-              <w:pStyle w:val="SemEspaamento"/>
-              <w:jc w:val="center"/>
-              <w:rPr>
-                <w:rFonts w:eastAsiaTheme="minorHAnsi"/>
-                <w:lang w:val="en-US"/>
-              </w:rPr>
-            </w:pPr>
-          </w:p>
-        </w:tc>
-        <w:tc>
-          <w:tcPr>
-            <w:tcW w:w="2201" w:type="dxa"/>
-            <w:vAlign w:val="center"/>
-          </w:tcPr>
-          <w:p>
-            <w:pPr>
-              <w:jc w:val="center"/>
-              <w:rPr>
-                <w:lang w:val="en-US"/>
-              </w:rPr>
-            </w:pPr>
-          </w:p>
-        </w:tc>
-        <w:tc>
-          <w:tcPr>
-            <w:tcW w:w="1729" w:type="dxa"/>
-            <w:vAlign w:val="center"/>
-          </w:tcPr>
-          <w:p>
-            <w:pPr>
-              <w:jc w:val="center"/>
-              <w:rPr>
-                <w:lang w:val="en-US"/>
-              </w:rPr>
-            </w:pPr>
-          </w:p>
-        </w:tc>
-        <w:tc>
-          <w:tcPr>
-            <w:tcW w:w="971" w:type="dxa"/>
-            <w:vAlign w:val="center"/>
-          </w:tcPr>
-          <w:p>
-            <w:pPr>
-              <w:jc w:val="center"/>
-              <w:rPr>
-                <w:lang w:val="en-US"/>
-              </w:rPr>
-            </w:pPr>
-          </w:p>
-        </w:tc>
-        <w:tc>
-          <w:tcPr>
-            <w:tcW w:w="1249" w:type="dxa"/>
-            <w:vAlign w:val="center"/>
-          </w:tcPr>
-          <w:p>
-            <w:pPr>
-              <w:jc w:val="center"/>
-              <w:rPr>
-                <w:lang w:val="en-US"/>
-              </w:rPr>
-            </w:pPr>
-          </w:p>
-        </w:tc>
-        <w:tc>
-          <w:tcPr>
-            <w:tcW w:w="1729" w:type="dxa"/>
-            <w:vAlign w:val="center"/>
-          </w:tcPr>
-          <w:p>
-            <w:pPr>
-              <w:jc w:val="center"/>
-              <w:rPr>
-                <w:lang w:val="en-US"/>
-              </w:rPr>
-            </w:pPr>
-          </w:p>
-        </w:tc>
-      </w:tr>
-      <w:tr>
-        <w:tc>
-          <w:tcPr>
-            <w:tcW w:w="1728" w:type="dxa"/>
-            <w:vAlign w:val="center"/>
-          </w:tcPr>
-          <w:p>
-            <w:pPr>
-              <w:pStyle w:val="SemEspaamento"/>
+              <w:pStyle w:val="NoSpacing"/>
               <w:jc w:val="center"/>
               <w:rPr>
                 <w:rFonts w:eastAsiaTheme="minorHAnsi"/>
@@ -3296,45 +3395,50 @@
     </w:tbl>
     <w:p>
       <w:pPr>
-        <w:pStyle w:val="Legenda"/>
-        <w:rPr>
-          <w:lang w:val="en-US"/>
-        </w:rPr>
-      </w:pPr>
-      <w:bookmarkStart w:id="1" w:name="_Toc349417402"/>
-      <w:proofErr w:type="spellStart"/>
-      <w:r>
-        <w:t>Table</w:t>
-      </w:r>
-      <w:proofErr w:type="spellEnd"/>
-      <w:r>
-        <w:t xml:space="preserve"> </w:t>
-      </w:r>
-      <w:fldSimple w:instr=" SEQ Table \* ARABIC ">
-        <w:r>
-          <w:rPr>
-            <w:noProof/>
-          </w:rPr>
-          <w:t>2</w:t>
-        </w:r>
-      </w:fldSimple>
-      <w:r>
-        <w:t xml:space="preserve">: </w:t>
-      </w:r>
-      <w:proofErr w:type="spellStart"/>
-      <w:r>
-        <w:t>Version</w:t>
-      </w:r>
-      <w:proofErr w:type="spellEnd"/>
-      <w:r>
-        <w:t xml:space="preserve"> </w:t>
-      </w:r>
-      <w:proofErr w:type="spellStart"/>
-      <w:r>
-        <w:t>history</w:t>
-      </w:r>
-      <w:bookmarkEnd w:id="1"/>
-      <w:proofErr w:type="spellEnd"/>
+        <w:pStyle w:val="Caption"/>
+        <w:rPr>
+          <w:lang w:val="en-US"/>
+        </w:rPr>
+      </w:pPr>
+      <w:bookmarkStart w:id="2" w:name="_Toc349417402"/>
+      <w:r>
+        <w:rPr>
+          <w:lang w:val="en-US"/>
+        </w:rPr>
+        <w:t xml:space="preserve">Table </w:t>
+      </w:r>
+      <w:r>
+        <w:fldChar w:fldCharType="begin"/>
+      </w:r>
+      <w:r>
+        <w:rPr>
+          <w:lang w:val="en-US"/>
+        </w:rPr>
+        <w:instrText xml:space="preserve"> SEQ Table \* ARABIC </w:instrText>
+      </w:r>
+      <w:r>
+        <w:fldChar w:fldCharType="separate"/>
+      </w:r>
+      <w:r>
+        <w:rPr>
+          <w:noProof/>
+          <w:lang w:val="en-US"/>
+        </w:rPr>
+        <w:t>2</w:t>
+      </w:r>
+      <w:r>
+        <w:rPr>
+          <w:noProof/>
+        </w:rPr>
+        <w:fldChar w:fldCharType="end"/>
+      </w:r>
+      <w:r>
+        <w:rPr>
+          <w:lang w:val="en-US"/>
+        </w:rPr>
+        <w:t>: Version history</w:t>
+      </w:r>
+      <w:bookmarkEnd w:id="2"/>
     </w:p>
     <w:p>
       <w:pPr>
@@ -3349,7 +3453,7 @@
           <w:lang w:val="en-US"/>
         </w:rPr>
         <w:sectPr>
-          <w:footerReference w:type="default" r:id="rId13"/>
+          <w:footerReference w:type="default" r:id="rId14"/>
           <w:pgSz w:w="11906" w:h="16838"/>
           <w:pgMar w:top="1417" w:right="1701" w:bottom="1417" w:left="1701" w:header="708" w:footer="708" w:gutter="0"/>
           <w:pgNumType w:fmt="lowerRoman" w:start="1"/>
@@ -3360,7 +3464,7 @@
     </w:p>
     <w:p>
       <w:pPr>
-        <w:pStyle w:val="Ttulo1"/>
+        <w:pStyle w:val="Heading1"/>
         <w:numPr>
           <w:ilvl w:val="0"/>
           <w:numId w:val="1"/>
@@ -3369,7 +3473,7 @@
           <w:lang w:val="en-US"/>
         </w:rPr>
       </w:pPr>
-      <w:bookmarkStart w:id="2" w:name="_Toc349417741"/>
+      <w:bookmarkStart w:id="3" w:name="_Toc349417741"/>
       <w:r>
         <w:rPr>
           <w:lang w:val="en-US"/>
@@ -3377,18 +3481,18 @@
         <w:lastRenderedPageBreak/>
         <w:t>Week Activities</w:t>
       </w:r>
-      <w:bookmarkEnd w:id="2"/>
-    </w:p>
-    <w:p>
-      <w:pPr>
-        <w:rPr>
-          <w:lang w:val="en-US"/>
-        </w:rPr>
-      </w:pPr>
-    </w:p>
-    <w:p>
-      <w:pPr>
-        <w:pStyle w:val="Ttulo1"/>
+      <w:bookmarkEnd w:id="3"/>
+    </w:p>
+    <w:p>
+      <w:pPr>
+        <w:rPr>
+          <w:lang w:val="en-US"/>
+        </w:rPr>
+      </w:pPr>
+    </w:p>
+    <w:p>
+      <w:pPr>
+        <w:pStyle w:val="Heading1"/>
         <w:numPr>
           <w:ilvl w:val="1"/>
           <w:numId w:val="1"/>
@@ -3397,25 +3501,151 @@
           <w:lang w:val="en-US"/>
         </w:rPr>
       </w:pPr>
-      <w:bookmarkStart w:id="3" w:name="_Toc349417742"/>
+      <w:bookmarkStart w:id="4" w:name="_Toc349417742"/>
       <w:r>
         <w:rPr>
           <w:lang w:val="en-US"/>
         </w:rPr>
         <w:t>Work Executed</w:t>
       </w:r>
-      <w:bookmarkEnd w:id="3"/>
-    </w:p>
-    <w:p>
-      <w:pPr>
-        <w:rPr>
-          <w:lang w:val="en-US"/>
-        </w:rPr>
-      </w:pPr>
-    </w:p>
-    <w:p>
-      <w:pPr>
-        <w:pStyle w:val="Ttulo1"/>
+      <w:bookmarkEnd w:id="4"/>
+    </w:p>
+    <w:p>
+      <w:pPr>
+        <w:rPr>
+          <w:lang w:val="en-US"/>
+        </w:rPr>
+      </w:pPr>
+    </w:p>
+    <w:p>
+      <w:pPr>
+        <w:pStyle w:val="ListParagraph"/>
+        <w:numPr>
+          <w:ilvl w:val="0"/>
+          <w:numId w:val="3"/>
+        </w:numPr>
+        <w:rPr>
+          <w:lang w:val="en-US"/>
+        </w:rPr>
+      </w:pPr>
+      <w:r>
+        <w:rPr>
+          <w:lang w:val="en-US"/>
+        </w:rPr>
+        <w:t>Study processes (CMMI, ISO/IEC 12207)</w:t>
+      </w:r>
+    </w:p>
+    <w:p>
+      <w:pPr>
+        <w:pStyle w:val="ListParagraph"/>
+        <w:numPr>
+          <w:ilvl w:val="0"/>
+          <w:numId w:val="3"/>
+        </w:numPr>
+        <w:rPr>
+          <w:lang w:val="en-US"/>
+        </w:rPr>
+      </w:pPr>
+      <w:r>
+        <w:rPr>
+          <w:lang w:val="en-US"/>
+        </w:rPr>
+        <w:t>List the processes we will need, and when we will need them</w:t>
+      </w:r>
+    </w:p>
+    <w:p>
+      <w:pPr>
+        <w:pStyle w:val="ListParagraph"/>
+        <w:numPr>
+          <w:ilvl w:val="0"/>
+          <w:numId w:val="3"/>
+        </w:numPr>
+        <w:rPr>
+          <w:lang w:val="en-US"/>
+        </w:rPr>
+      </w:pPr>
+      <w:r>
+        <w:rPr>
+          <w:lang w:val="en-US"/>
+        </w:rPr>
+        <w:t>Plan the processes design</w:t>
+      </w:r>
+    </w:p>
+    <w:p>
+      <w:pPr>
+        <w:pStyle w:val="ListParagraph"/>
+        <w:numPr>
+          <w:ilvl w:val="0"/>
+          <w:numId w:val="3"/>
+        </w:numPr>
+        <w:rPr>
+          <w:lang w:val="en-US"/>
+        </w:rPr>
+      </w:pPr>
+      <w:r>
+        <w:rPr>
+          <w:lang w:val="en-US"/>
+        </w:rPr>
+        <w:t>Define the Documents Management process</w:t>
+      </w:r>
+    </w:p>
+    <w:p>
+      <w:pPr>
+        <w:pStyle w:val="ListParagraph"/>
+        <w:numPr>
+          <w:ilvl w:val="0"/>
+          <w:numId w:val="3"/>
+        </w:numPr>
+        <w:rPr>
+          <w:lang w:val="en-US"/>
+        </w:rPr>
+      </w:pPr>
+      <w:r>
+        <w:rPr>
+          <w:lang w:val="en-US"/>
+        </w:rPr>
+        <w:t>Prepare the dashboard</w:t>
+      </w:r>
+    </w:p>
+    <w:p>
+      <w:pPr>
+        <w:pStyle w:val="ListParagraph"/>
+        <w:numPr>
+          <w:ilvl w:val="0"/>
+          <w:numId w:val="3"/>
+        </w:numPr>
+        <w:rPr>
+          <w:lang w:val="en-US"/>
+        </w:rPr>
+      </w:pPr>
+      <w:r>
+        <w:rPr>
+          <w:lang w:val="en-US"/>
+        </w:rPr>
+        <w:t>Prepare the documents repository</w:t>
+      </w:r>
+    </w:p>
+    <w:p>
+      <w:pPr>
+        <w:pStyle w:val="ListParagraph"/>
+        <w:numPr>
+          <w:ilvl w:val="0"/>
+          <w:numId w:val="3"/>
+        </w:numPr>
+        <w:rPr>
+          <w:lang w:val="en-US"/>
+        </w:rPr>
+      </w:pPr>
+      <w:r>
+        <w:rPr>
+          <w:lang w:val="en-US"/>
+        </w:rPr>
+        <w:t>Prepare team and individual logs plus time records</w:t>
+      </w:r>
+    </w:p>
+    <w:p>
+      <w:pPr>
+        <w:pStyle w:val="Heading1"/>
         <w:numPr>
           <w:ilvl w:val="1"/>
           <w:numId w:val="1"/>
@@ -3424,75 +3654,45 @@
           <w:lang w:val="en-US"/>
         </w:rPr>
       </w:pPr>
-      <w:bookmarkStart w:id="4" w:name="_Toc349417743"/>
+      <w:bookmarkStart w:id="5" w:name="_Toc349417743"/>
       <w:r>
         <w:rPr>
           <w:lang w:val="en-US"/>
         </w:rPr>
         <w:t>Achievements</w:t>
       </w:r>
-      <w:bookmarkEnd w:id="4"/>
-    </w:p>
-    <w:p>
-      <w:pPr>
-        <w:rPr>
-          <w:lang w:val="en-US"/>
-        </w:rPr>
-      </w:pPr>
-    </w:p>
-    <w:p>
-      <w:pPr>
-        <w:rPr>
-          <w:rFonts w:ascii="Arial" w:hAnsi="Arial" w:cs="Arial"/>
-          <w:color w:val="000000"/>
-          <w:sz w:val="23"/>
-          <w:szCs w:val="23"/>
-          <w:lang w:val="en-US"/>
-        </w:rPr>
-      </w:pPr>
-      <w:r>
-        <w:rPr>
-          <w:rFonts w:ascii="Arial" w:hAnsi="Arial" w:cs="Arial"/>
-          <w:color w:val="000000"/>
-          <w:sz w:val="23"/>
-          <w:szCs w:val="23"/>
-          <w:lang w:val="en-US"/>
-        </w:rPr>
-        <w:t>(</w:t>
-      </w:r>
-      <w:proofErr w:type="gramStart"/>
-      <w:r>
-        <w:rPr>
-          <w:rFonts w:ascii="Arial" w:hAnsi="Arial" w:cs="Arial"/>
-          <w:color w:val="000000"/>
-          <w:sz w:val="23"/>
-          <w:szCs w:val="23"/>
-          <w:lang w:val="en-US"/>
-        </w:rPr>
-        <w:t>e.g</w:t>
-      </w:r>
-      <w:proofErr w:type="gramEnd"/>
-      <w:r>
-        <w:rPr>
-          <w:rFonts w:ascii="Arial" w:hAnsi="Arial" w:cs="Arial"/>
-          <w:color w:val="000000"/>
-          <w:sz w:val="23"/>
-          <w:szCs w:val="23"/>
-          <w:lang w:val="en-US"/>
-        </w:rPr>
-        <w:t>. list of milestones achieved or deliverables closed)</w:t>
-      </w:r>
-    </w:p>
-    <w:p>
-      <w:pPr>
-        <w:rPr>
-          <w:lang w:val="en-US"/>
-        </w:rPr>
-      </w:pPr>
-    </w:p>
-    <w:p>
-      <w:pPr>
-        <w:pStyle w:val="Ttulo1"/>
+      <w:bookmarkEnd w:id="5"/>
+    </w:p>
+    <w:p>
+      <w:pPr>
+        <w:rPr>
+          <w:lang w:val="en-US"/>
+        </w:rPr>
+      </w:pPr>
+    </w:p>
+    <w:p>
+      <w:pPr>
+        <w:rPr>
+          <w:lang w:val="en-US"/>
+        </w:rPr>
+      </w:pPr>
+      <w:r>
+        <w:rPr>
+          <w:lang w:val="en-US"/>
+        </w:rPr>
+        <w:t>Documents Management Process produced.</w:t>
+      </w:r>
+    </w:p>
+    <w:p>
+      <w:pPr>
+        <w:rPr>
+          <w:lang w:val="en-US"/>
+        </w:rPr>
+      </w:pPr>
+    </w:p>
+    <w:p>
+      <w:pPr>
+        <w:pStyle w:val="Heading1"/>
         <w:numPr>
           <w:ilvl w:val="0"/>
           <w:numId w:val="1"/>
@@ -3501,39 +3701,45 @@
           <w:lang w:val="en-US"/>
         </w:rPr>
       </w:pPr>
-      <w:bookmarkStart w:id="5" w:name="_Toc349417744"/>
+      <w:bookmarkStart w:id="6" w:name="_Toc349417744"/>
       <w:r>
         <w:rPr>
           <w:lang w:val="en-US"/>
         </w:rPr>
         <w:t>Impediments</w:t>
       </w:r>
-      <w:bookmarkEnd w:id="5"/>
-    </w:p>
-    <w:p>
-      <w:pPr>
-        <w:rPr>
-          <w:lang w:val="en-US"/>
-        </w:rPr>
-      </w:pPr>
-    </w:p>
-    <w:p>
-      <w:pPr>
-        <w:rPr>
-          <w:lang w:val="en-US"/>
-        </w:rPr>
-      </w:pPr>
-    </w:p>
-    <w:p>
-      <w:pPr>
-        <w:rPr>
-          <w:lang w:val="en-US"/>
-        </w:rPr>
-      </w:pPr>
-    </w:p>
-    <w:p>
-      <w:pPr>
-        <w:pStyle w:val="Ttulo1"/>
+      <w:bookmarkEnd w:id="6"/>
+    </w:p>
+    <w:p>
+      <w:pPr>
+        <w:rPr>
+          <w:lang w:val="en-US"/>
+        </w:rPr>
+      </w:pPr>
+    </w:p>
+    <w:p>
+      <w:pPr>
+        <w:rPr>
+          <w:lang w:val="en-US"/>
+        </w:rPr>
+      </w:pPr>
+      <w:r>
+        <w:rPr>
+          <w:lang w:val="en-US"/>
+        </w:rPr>
+        <w:t>None identified.</w:t>
+      </w:r>
+    </w:p>
+    <w:p>
+      <w:pPr>
+        <w:rPr>
+          <w:lang w:val="en-US"/>
+        </w:rPr>
+      </w:pPr>
+    </w:p>
+    <w:p>
+      <w:pPr>
+        <w:pStyle w:val="Heading1"/>
         <w:numPr>
           <w:ilvl w:val="0"/>
           <w:numId w:val="1"/>
@@ -3542,7 +3748,7 @@
           <w:lang w:val="en-US"/>
         </w:rPr>
       </w:pPr>
-      <w:bookmarkStart w:id="6" w:name="_Toc349417745"/>
+      <w:bookmarkStart w:id="7" w:name="_Toc349417745"/>
       <w:r>
         <w:rPr>
           <w:lang w:val="en-US"/>
@@ -3563,32 +3769,38 @@
         </w:rPr>
         <w:t xml:space="preserve"> Next Week</w:t>
       </w:r>
-      <w:bookmarkEnd w:id="6"/>
-    </w:p>
-    <w:p>
-      <w:pPr>
-        <w:rPr>
-          <w:lang w:val="en-US"/>
-        </w:rPr>
-      </w:pPr>
-    </w:p>
-    <w:p>
-      <w:pPr>
-        <w:rPr>
-          <w:lang w:val="en-US"/>
-        </w:rPr>
-      </w:pPr>
-    </w:p>
-    <w:p>
-      <w:pPr>
-        <w:rPr>
-          <w:lang w:val="en-US"/>
-        </w:rPr>
-      </w:pPr>
-    </w:p>
-    <w:p>
-      <w:pPr>
-        <w:pStyle w:val="Ttulo1"/>
+      <w:bookmarkEnd w:id="7"/>
+    </w:p>
+    <w:p>
+      <w:pPr>
+        <w:rPr>
+          <w:lang w:val="en-US"/>
+        </w:rPr>
+      </w:pPr>
+    </w:p>
+    <w:p>
+      <w:pPr>
+        <w:rPr>
+          <w:lang w:val="en-US"/>
+        </w:rPr>
+      </w:pPr>
+      <w:r>
+        <w:rPr>
+          <w:lang w:val="en-US"/>
+        </w:rPr>
+        <w:t>Move logs from Google Docs to SVN repository.</w:t>
+      </w:r>
+    </w:p>
+    <w:p>
+      <w:pPr>
+        <w:rPr>
+          <w:lang w:val="en-US"/>
+        </w:rPr>
+      </w:pPr>
+    </w:p>
+    <w:p>
+      <w:pPr>
+        <w:pStyle w:val="Heading1"/>
         <w:numPr>
           <w:ilvl w:val="0"/>
           <w:numId w:val="1"/>
@@ -3597,25 +3809,25 @@
           <w:lang w:val="en-US"/>
         </w:rPr>
       </w:pPr>
-      <w:bookmarkStart w:id="7" w:name="_Toc349417746"/>
+      <w:bookmarkStart w:id="8" w:name="_Toc349417746"/>
       <w:r>
         <w:rPr>
           <w:lang w:val="en-US"/>
         </w:rPr>
         <w:t>Progress</w:t>
       </w:r>
-      <w:bookmarkEnd w:id="7"/>
-    </w:p>
-    <w:p>
-      <w:pPr>
-        <w:rPr>
-          <w:lang w:val="en-US"/>
-        </w:rPr>
-      </w:pPr>
-    </w:p>
-    <w:p>
-      <w:pPr>
-        <w:pStyle w:val="Ttulo1"/>
+      <w:bookmarkEnd w:id="8"/>
+    </w:p>
+    <w:p>
+      <w:pPr>
+        <w:rPr>
+          <w:lang w:val="en-US"/>
+        </w:rPr>
+      </w:pPr>
+    </w:p>
+    <w:p>
+      <w:pPr>
+        <w:pStyle w:val="Heading1"/>
         <w:numPr>
           <w:ilvl w:val="1"/>
           <w:numId w:val="1"/>
@@ -3624,32 +3836,32 @@
           <w:lang w:val="en-US"/>
         </w:rPr>
       </w:pPr>
-      <w:bookmarkStart w:id="8" w:name="_Toc349417747"/>
+      <w:bookmarkStart w:id="9" w:name="_Toc349417747"/>
       <w:r>
         <w:rPr>
           <w:lang w:val="en-US"/>
         </w:rPr>
         <w:t>Earned value and/or Gantt Image</w:t>
       </w:r>
-      <w:bookmarkEnd w:id="8"/>
-    </w:p>
-    <w:p>
-      <w:pPr>
-        <w:rPr>
-          <w:lang w:val="en-US"/>
-        </w:rPr>
-      </w:pPr>
-    </w:p>
-    <w:p>
-      <w:pPr>
-        <w:rPr>
-          <w:lang w:val="en-US"/>
-        </w:rPr>
-      </w:pPr>
-    </w:p>
-    <w:p>
-      <w:pPr>
-        <w:pStyle w:val="Ttulo1"/>
+      <w:bookmarkEnd w:id="9"/>
+    </w:p>
+    <w:p>
+      <w:pPr>
+        <w:rPr>
+          <w:lang w:val="en-US"/>
+        </w:rPr>
+      </w:pPr>
+    </w:p>
+    <w:p>
+      <w:pPr>
+        <w:rPr>
+          <w:lang w:val="en-US"/>
+        </w:rPr>
+      </w:pPr>
+    </w:p>
+    <w:p>
+      <w:pPr>
+        <w:pStyle w:val="Heading1"/>
         <w:numPr>
           <w:ilvl w:val="1"/>
           <w:numId w:val="1"/>
@@ -3658,14 +3870,15 @@
           <w:lang w:val="en-US"/>
         </w:rPr>
       </w:pPr>
-      <w:bookmarkStart w:id="9" w:name="_Toc349417748"/>
-      <w:r>
-        <w:rPr>
-          <w:lang w:val="en-US"/>
-        </w:rPr>
+      <w:bookmarkStart w:id="10" w:name="_Toc349417748"/>
+      <w:r>
+        <w:rPr>
+          <w:lang w:val="en-US"/>
+        </w:rPr>
+        <w:lastRenderedPageBreak/>
         <w:t>Effort by task</w:t>
       </w:r>
-      <w:bookmarkEnd w:id="9"/>
+      <w:bookmarkEnd w:id="10"/>
     </w:p>
     <w:p>
       <w:pPr>
@@ -3705,7 +3918,7 @@
     </w:p>
     <w:p>
       <w:pPr>
-        <w:pStyle w:val="Ttulo1"/>
+        <w:pStyle w:val="Heading1"/>
         <w:numPr>
           <w:ilvl w:val="1"/>
           <w:numId w:val="1"/>
@@ -3714,15 +3927,14 @@
           <w:lang w:val="en-US"/>
         </w:rPr>
       </w:pPr>
-      <w:bookmarkStart w:id="10" w:name="_Toc349417749"/>
-      <w:r>
-        <w:rPr>
-          <w:lang w:val="en-US"/>
-        </w:rPr>
-        <w:lastRenderedPageBreak/>
+      <w:bookmarkStart w:id="11" w:name="_Toc349417749"/>
+      <w:r>
+        <w:rPr>
+          <w:lang w:val="en-US"/>
+        </w:rPr>
         <w:t>Individual effort</w:t>
       </w:r>
-      <w:bookmarkEnd w:id="10"/>
+      <w:bookmarkEnd w:id="11"/>
     </w:p>
     <w:p>
       <w:pPr>
@@ -3755,11 +3967,11 @@
     </w:p>
     <w:tbl>
       <w:tblPr>
-        <w:tblStyle w:val="Tabelacomgrelha"/>
+        <w:tblStyle w:val="TableGrid"/>
         <w:tblW w:w="0" w:type="auto"/>
         <w:jc w:val="center"/>
         <w:tblInd w:w="-198" w:type="dxa"/>
-        <w:tblLook w:val="04A0"/>
+        <w:tblLook w:val="04A0" w:firstRow="1" w:lastRow="0" w:firstColumn="1" w:lastColumn="0" w:noHBand="0" w:noVBand="1"/>
       </w:tblPr>
       <w:tblGrid>
         <w:gridCol w:w="2149"/>
@@ -4073,13 +4285,13 @@
     </w:tbl>
     <w:p>
       <w:pPr>
-        <w:pStyle w:val="Legenda"/>
+        <w:pStyle w:val="Caption"/>
         <w:jc w:val="center"/>
         <w:rPr>
           <w:lang w:val="en-US"/>
         </w:rPr>
       </w:pPr>
-      <w:bookmarkStart w:id="11" w:name="_Toc349417403"/>
+      <w:bookmarkStart w:id="12" w:name="_Toc349417403"/>
       <w:r>
         <w:rPr>
           <w:lang w:val="en-US"/>
@@ -4114,11 +4326,11 @@
         </w:rPr>
         <w:t>: Log of individual effort</w:t>
       </w:r>
-      <w:bookmarkEnd w:id="11"/>
-    </w:p>
-    <w:p>
-      <w:pPr>
-        <w:pStyle w:val="Ttulo1"/>
+      <w:bookmarkEnd w:id="12"/>
+    </w:p>
+    <w:p>
+      <w:pPr>
+        <w:pStyle w:val="Heading1"/>
         <w:numPr>
           <w:ilvl w:val="0"/>
           <w:numId w:val="1"/>
@@ -4127,14 +4339,14 @@
           <w:lang w:val="en-US"/>
         </w:rPr>
       </w:pPr>
-      <w:bookmarkStart w:id="12" w:name="_Toc349417750"/>
+      <w:bookmarkStart w:id="13" w:name="_Toc349417750"/>
       <w:r>
         <w:rPr>
           <w:lang w:val="en-US"/>
         </w:rPr>
         <w:t>Individual log</w:t>
       </w:r>
-      <w:bookmarkEnd w:id="12"/>
+      <w:bookmarkEnd w:id="13"/>
     </w:p>
     <w:p>
       <w:pPr>
@@ -4540,6 +4752,7 @@
           <w:shd w:val="clear" w:color="auto" w:fill="FFFFFF"/>
           <w:lang w:val="en-US"/>
         </w:rPr>
+        <w:lastRenderedPageBreak/>
         <w:t>João</w:t>
       </w:r>
       <w:proofErr w:type="spellEnd"/>
@@ -4638,6 +4851,7 @@
           <w:lang w:val="en-US"/>
         </w:rPr>
       </w:pPr>
+      <w:proofErr w:type="spellStart"/>
       <w:r>
         <w:rPr>
           <w:rFonts w:ascii="Arial" w:hAnsi="Arial" w:cs="Arial"/>
@@ -4646,9 +4860,9 @@
           <w:shd w:val="clear" w:color="auto" w:fill="FFFFFF"/>
           <w:lang w:val="en-US"/>
         </w:rPr>
-        <w:t xml:space="preserve">João Martins - </w:t>
-      </w:r>
-      <w:proofErr w:type="spellStart"/>
+        <w:t>João</w:t>
+      </w:r>
+      <w:proofErr w:type="spellEnd"/>
       <w:r>
         <w:rPr>
           <w:rFonts w:ascii="Arial" w:hAnsi="Arial" w:cs="Arial"/>
@@ -4657,31 +4871,8 @@
           <w:shd w:val="clear" w:color="auto" w:fill="FFFFFF"/>
           <w:lang w:val="en-US"/>
         </w:rPr>
-        <w:t>Tasks</w:t>
-      </w:r>
-      <w:proofErr w:type="spellEnd"/>
-      <w:r>
-        <w:rPr>
-          <w:rFonts w:ascii="Arial" w:hAnsi="Arial" w:cs="Arial"/>
-          <w:b/>
-          <w:color w:val="000000"/>
-          <w:shd w:val="clear" w:color="auto" w:fill="FFFFFF"/>
-          <w:lang w:val="en-US"/>
-        </w:rPr>
-        <w:t xml:space="preserve"> </w:t>
-      </w:r>
-      <w:proofErr w:type="spellStart"/>
-      <w:r>
-        <w:rPr>
-          <w:rFonts w:ascii="Arial" w:hAnsi="Arial" w:cs="Arial"/>
-          <w:b/>
-          <w:color w:val="000000"/>
-          <w:shd w:val="clear" w:color="auto" w:fill="FFFFFF"/>
-          <w:lang w:val="en-US"/>
-        </w:rPr>
-        <w:t>done</w:t>
-      </w:r>
-      <w:proofErr w:type="spellEnd"/>
+        <w:t xml:space="preserve"> Martins - Tasks done</w:t>
+      </w:r>
     </w:p>
     <w:p>
       <w:pPr>
@@ -4706,7 +4897,6 @@
           <w:shd w:val="clear" w:color="auto" w:fill="FFFFFF"/>
           <w:lang w:val="en-US"/>
         </w:rPr>
-        <w:lastRenderedPageBreak/>
         <w:t>Initial discussion</w:t>
       </w:r>
     </w:p>
@@ -4735,6 +4925,7 @@
           <w:lang w:val="en-US"/>
         </w:rPr>
       </w:pPr>
+      <w:proofErr w:type="spellStart"/>
       <w:r>
         <w:rPr>
           <w:rFonts w:ascii="Arial" w:hAnsi="Arial" w:cs="Arial"/>
@@ -4743,9 +4934,9 @@
           <w:shd w:val="clear" w:color="auto" w:fill="FFFFFF"/>
           <w:lang w:val="en-US"/>
         </w:rPr>
-        <w:t xml:space="preserve">Mário Oliveira - </w:t>
-      </w:r>
-      <w:proofErr w:type="spellStart"/>
+        <w:t>Mário</w:t>
+      </w:r>
+      <w:proofErr w:type="spellEnd"/>
       <w:r>
         <w:rPr>
           <w:rFonts w:ascii="Arial" w:hAnsi="Arial" w:cs="Arial"/>
@@ -4754,31 +4945,8 @@
           <w:shd w:val="clear" w:color="auto" w:fill="FFFFFF"/>
           <w:lang w:val="en-US"/>
         </w:rPr>
-        <w:t>Tasks</w:t>
-      </w:r>
-      <w:proofErr w:type="spellEnd"/>
-      <w:r>
-        <w:rPr>
-          <w:rFonts w:ascii="Arial" w:hAnsi="Arial" w:cs="Arial"/>
-          <w:b/>
-          <w:color w:val="000000"/>
-          <w:shd w:val="clear" w:color="auto" w:fill="FFFFFF"/>
-          <w:lang w:val="en-US"/>
-        </w:rPr>
-        <w:t xml:space="preserve"> </w:t>
-      </w:r>
-      <w:proofErr w:type="spellStart"/>
-      <w:r>
-        <w:rPr>
-          <w:rFonts w:ascii="Arial" w:hAnsi="Arial" w:cs="Arial"/>
-          <w:b/>
-          <w:color w:val="000000"/>
-          <w:shd w:val="clear" w:color="auto" w:fill="FFFFFF"/>
-          <w:lang w:val="en-US"/>
-        </w:rPr>
-        <w:t>done</w:t>
-      </w:r>
-      <w:proofErr w:type="spellEnd"/>
+        <w:t xml:space="preserve"> Oliveira - Tasks done</w:t>
+      </w:r>
     </w:p>
     <w:p>
       <w:pPr>
@@ -4831,6 +4999,7 @@
           <w:lang w:val="en-US"/>
         </w:rPr>
       </w:pPr>
+      <w:proofErr w:type="spellStart"/>
       <w:r>
         <w:rPr>
           <w:rFonts w:ascii="Arial" w:hAnsi="Arial" w:cs="Arial"/>
@@ -4839,9 +5008,9 @@
           <w:shd w:val="clear" w:color="auto" w:fill="FFFFFF"/>
           <w:lang w:val="en-US"/>
         </w:rPr>
-        <w:t xml:space="preserve">Rui Ganhoto - </w:t>
-      </w:r>
-      <w:proofErr w:type="spellStart"/>
+        <w:t>Rui</w:t>
+      </w:r>
+      <w:proofErr w:type="spellEnd"/>
       <w:r>
         <w:rPr>
           <w:rFonts w:ascii="Arial" w:hAnsi="Arial" w:cs="Arial"/>
@@ -4850,9 +5019,9 @@
           <w:shd w:val="clear" w:color="auto" w:fill="FFFFFF"/>
           <w:lang w:val="en-US"/>
         </w:rPr>
-        <w:t>Tasks</w:t>
-      </w:r>
-      <w:proofErr w:type="spellEnd"/>
+        <w:t xml:space="preserve"> </w:t>
+      </w:r>
+      <w:proofErr w:type="spellStart"/>
       <w:r>
         <w:rPr>
           <w:rFonts w:ascii="Arial" w:hAnsi="Arial" w:cs="Arial"/>
@@ -4861,9 +5030,9 @@
           <w:shd w:val="clear" w:color="auto" w:fill="FFFFFF"/>
           <w:lang w:val="en-US"/>
         </w:rPr>
-        <w:t xml:space="preserve"> </w:t>
-      </w:r>
-      <w:proofErr w:type="spellStart"/>
+        <w:t>Ganhoto</w:t>
+      </w:r>
+      <w:proofErr w:type="spellEnd"/>
       <w:r>
         <w:rPr>
           <w:rFonts w:ascii="Arial" w:hAnsi="Arial" w:cs="Arial"/>
@@ -4872,9 +5041,8 @@
           <w:shd w:val="clear" w:color="auto" w:fill="FFFFFF"/>
           <w:lang w:val="en-US"/>
         </w:rPr>
-        <w:t>done</w:t>
-      </w:r>
-      <w:proofErr w:type="spellEnd"/>
+        <w:t xml:space="preserve"> - Tasks done</w:t>
+      </w:r>
     </w:p>
     <w:p>
       <w:pPr>
@@ -5041,7 +5209,7 @@
       </w:pPr>
     </w:p>
     <w:sectPr>
-      <w:footerReference w:type="first" r:id="rId14"/>
+      <w:footerReference w:type="first" r:id="rId15"/>
       <w:pgSz w:w="11906" w:h="16838"/>
       <w:pgMar w:top="1417" w:right="1701" w:bottom="1417" w:left="1701" w:header="708" w:footer="708" w:gutter="0"/>
       <w:pgNumType w:start="1"/>
@@ -5054,7 +5222,7 @@
 </file>
 
 <file path=word/endnotes.xml><?xml version="1.0" encoding="utf-8"?>
-<w:endnotes xmlns:ve="http://schemas.openxmlformats.org/markup-compatibility/2006" xmlns:o="urn:schemas-microsoft-com:office:office" xmlns:r="http://schemas.openxmlformats.org/officeDocument/2006/relationships" xmlns:m="http://schemas.openxmlformats.org/officeDocument/2006/math" xmlns:v="urn:schemas-microsoft-com:vml" xmlns:wp="http://schemas.openxmlformats.org/drawingml/2006/wordprocessingDrawing" xmlns:w10="urn:schemas-microsoft-com:office:word" xmlns:w="http://schemas.openxmlformats.org/wordprocessingml/2006/main" xmlns:wne="http://schemas.microsoft.com/office/word/2006/wordml">
+<w:endnotes xmlns:wpc="http://schemas.microsoft.com/office/word/2010/wordprocessingCanvas" xmlns:mc="http://schemas.openxmlformats.org/markup-compatibility/2006" xmlns:o="urn:schemas-microsoft-com:office:office" xmlns:r="http://schemas.openxmlformats.org/officeDocument/2006/relationships" xmlns:m="http://schemas.openxmlformats.org/officeDocument/2006/math" xmlns:v="urn:schemas-microsoft-com:vml" xmlns:wp14="http://schemas.microsoft.com/office/word/2010/wordprocessingDrawing" xmlns:wp="http://schemas.openxmlformats.org/drawingml/2006/wordprocessingDrawing" xmlns:w10="urn:schemas-microsoft-com:office:word" xmlns:w="http://schemas.openxmlformats.org/wordprocessingml/2006/main" xmlns:w14="http://schemas.microsoft.com/office/word/2010/wordml" xmlns:wpg="http://schemas.microsoft.com/office/word/2010/wordprocessingGroup" xmlns:wpi="http://schemas.microsoft.com/office/word/2010/wordprocessingInk" xmlns:wne="http://schemas.microsoft.com/office/word/2006/wordml" xmlns:wps="http://schemas.microsoft.com/office/word/2010/wordprocessingShape" mc:Ignorable="w14 wp14">
   <w:endnote w:type="separator" w:id="-1">
     <w:p>
       <w:pPr>
@@ -5079,10 +5247,10 @@
 </file>
 
 <file path=word/footer1.xml><?xml version="1.0" encoding="utf-8"?>
-<w:ftr xmlns:ve="http://schemas.openxmlformats.org/markup-compatibility/2006" xmlns:o="urn:schemas-microsoft-com:office:office" xmlns:r="http://schemas.openxmlformats.org/officeDocument/2006/relationships" xmlns:m="http://schemas.openxmlformats.org/officeDocument/2006/math" xmlns:v="urn:schemas-microsoft-com:vml" xmlns:wp="http://schemas.openxmlformats.org/drawingml/2006/wordprocessingDrawing" xmlns:w10="urn:schemas-microsoft-com:office:word" xmlns:w="http://schemas.openxmlformats.org/wordprocessingml/2006/main" xmlns:wne="http://schemas.microsoft.com/office/word/2006/wordml">
+<w:ftr xmlns:wpc="http://schemas.microsoft.com/office/word/2010/wordprocessingCanvas" xmlns:mc="http://schemas.openxmlformats.org/markup-compatibility/2006" xmlns:o="urn:schemas-microsoft-com:office:office" xmlns:r="http://schemas.openxmlformats.org/officeDocument/2006/relationships" xmlns:m="http://schemas.openxmlformats.org/officeDocument/2006/math" xmlns:v="urn:schemas-microsoft-com:vml" xmlns:wp14="http://schemas.microsoft.com/office/word/2010/wordprocessingDrawing" xmlns:wp="http://schemas.openxmlformats.org/drawingml/2006/wordprocessingDrawing" xmlns:w10="urn:schemas-microsoft-com:office:word" xmlns:w="http://schemas.openxmlformats.org/wordprocessingml/2006/main" xmlns:w14="http://schemas.microsoft.com/office/word/2010/wordml" xmlns:wpg="http://schemas.microsoft.com/office/word/2010/wordprocessingGroup" xmlns:wpi="http://schemas.microsoft.com/office/word/2010/wordprocessingInk" xmlns:wne="http://schemas.microsoft.com/office/word/2006/wordml" xmlns:wps="http://schemas.microsoft.com/office/word/2010/wordprocessingShape" mc:Ignorable="w14 wp14">
   <w:p>
     <w:pPr>
-      <w:pStyle w:val="Rodap"/>
+      <w:pStyle w:val="Footer"/>
     </w:pPr>
     <w:r>
       <w:t>Projeto Soft</w:t>
@@ -5093,7 +5261,7 @@
   </w:p>
   <w:p>
     <w:pPr>
-      <w:pStyle w:val="Rodap"/>
+      <w:pStyle w:val="Footer"/>
     </w:pPr>
     <w:sdt>
       <w:sdtPr>
@@ -5102,6 +5270,7 @@
         <w:dataBinding w:prefixMappings="xmlns:ns0='http://purl.org/dc/elements/1.1/' xmlns:ns1='http://schemas.openxmlformats.org/package/2006/metadata/core-properties' " w:xpath="/ns1:coreProperties[1]/ns0:title[1]" w:storeItemID="{6C3C8BC8-F283-45AE-878A-BAB7291924A1}"/>
         <w:text/>
       </w:sdtPr>
+      <w:sdtEndPr/>
       <w:sdtContent>
         <w:proofErr w:type="spellStart"/>
         <w:r>
@@ -5129,10 +5298,10 @@
 </file>
 
 <file path=word/footer2.xml><?xml version="1.0" encoding="utf-8"?>
-<w:ftr xmlns:ve="http://schemas.openxmlformats.org/markup-compatibility/2006" xmlns:o="urn:schemas-microsoft-com:office:office" xmlns:r="http://schemas.openxmlformats.org/officeDocument/2006/relationships" xmlns:m="http://schemas.openxmlformats.org/officeDocument/2006/math" xmlns:v="urn:schemas-microsoft-com:vml" xmlns:wp="http://schemas.openxmlformats.org/drawingml/2006/wordprocessingDrawing" xmlns:w10="urn:schemas-microsoft-com:office:word" xmlns:w="http://schemas.openxmlformats.org/wordprocessingml/2006/main" xmlns:wne="http://schemas.microsoft.com/office/word/2006/wordml">
+<w:ftr xmlns:wpc="http://schemas.microsoft.com/office/word/2010/wordprocessingCanvas" xmlns:mc="http://schemas.openxmlformats.org/markup-compatibility/2006" xmlns:o="urn:schemas-microsoft-com:office:office" xmlns:r="http://schemas.openxmlformats.org/officeDocument/2006/relationships" xmlns:m="http://schemas.openxmlformats.org/officeDocument/2006/math" xmlns:v="urn:schemas-microsoft-com:vml" xmlns:wp14="http://schemas.microsoft.com/office/word/2010/wordprocessingDrawing" xmlns:wp="http://schemas.openxmlformats.org/drawingml/2006/wordprocessingDrawing" xmlns:w10="urn:schemas-microsoft-com:office:word" xmlns:w="http://schemas.openxmlformats.org/wordprocessingml/2006/main" xmlns:w14="http://schemas.microsoft.com/office/word/2010/wordml" xmlns:wpg="http://schemas.microsoft.com/office/word/2010/wordprocessingGroup" xmlns:wpi="http://schemas.microsoft.com/office/word/2010/wordprocessingInk" xmlns:wne="http://schemas.microsoft.com/office/word/2006/wordml" xmlns:wps="http://schemas.microsoft.com/office/word/2010/wordprocessingShape" mc:Ignorable="w14 wp14">
   <w:p>
     <w:pPr>
-      <w:pStyle w:val="Rodap"/>
+      <w:pStyle w:val="Footer"/>
     </w:pPr>
     <w:r>
       <w:t>Projeto Software 2013</w:t>
@@ -5146,7 +5315,7 @@
   </w:p>
   <w:p>
     <w:pPr>
-      <w:pStyle w:val="Rodap"/>
+      <w:pStyle w:val="Footer"/>
       <w:tabs>
         <w:tab w:val="clear" w:pos="4252"/>
       </w:tabs>
@@ -5158,6 +5327,7 @@
         <w:dataBinding w:prefixMappings="xmlns:ns0='http://purl.org/dc/elements/1.1/' xmlns:ns1='http://schemas.openxmlformats.org/package/2006/metadata/core-properties' " w:xpath="/ns1:coreProperties[1]/ns0:title[1]" w:storeItemID="{6C3C8BC8-F283-45AE-878A-BAB7291924A1}"/>
         <w:text/>
       </w:sdtPr>
+      <w:sdtEndPr/>
       <w:sdtContent>
         <w:proofErr w:type="spellStart"/>
         <w:r>
@@ -5182,10 +5352,10 @@
 </file>
 
 <file path=word/footer3.xml><?xml version="1.0" encoding="utf-8"?>
-<w:ftr xmlns:ve="http://schemas.openxmlformats.org/markup-compatibility/2006" xmlns:o="urn:schemas-microsoft-com:office:office" xmlns:r="http://schemas.openxmlformats.org/officeDocument/2006/relationships" xmlns:m="http://schemas.openxmlformats.org/officeDocument/2006/math" xmlns:v="urn:schemas-microsoft-com:vml" xmlns:wp="http://schemas.openxmlformats.org/drawingml/2006/wordprocessingDrawing" xmlns:w10="urn:schemas-microsoft-com:office:word" xmlns:w="http://schemas.openxmlformats.org/wordprocessingml/2006/main" xmlns:wne="http://schemas.microsoft.com/office/word/2006/wordml">
+<w:ftr xmlns:wpc="http://schemas.microsoft.com/office/word/2010/wordprocessingCanvas" xmlns:mc="http://schemas.openxmlformats.org/markup-compatibility/2006" xmlns:o="urn:schemas-microsoft-com:office:office" xmlns:r="http://schemas.openxmlformats.org/officeDocument/2006/relationships" xmlns:m="http://schemas.openxmlformats.org/officeDocument/2006/math" xmlns:v="urn:schemas-microsoft-com:vml" xmlns:wp14="http://schemas.microsoft.com/office/word/2010/wordprocessingDrawing" xmlns:wp="http://schemas.openxmlformats.org/drawingml/2006/wordprocessingDrawing" xmlns:w10="urn:schemas-microsoft-com:office:word" xmlns:w="http://schemas.openxmlformats.org/wordprocessingml/2006/main" xmlns:w14="http://schemas.microsoft.com/office/word/2010/wordml" xmlns:wpg="http://schemas.microsoft.com/office/word/2010/wordprocessingGroup" xmlns:wpi="http://schemas.microsoft.com/office/word/2010/wordprocessingInk" xmlns:wne="http://schemas.microsoft.com/office/word/2006/wordml" xmlns:wps="http://schemas.microsoft.com/office/word/2010/wordprocessingShape" mc:Ignorable="w14 wp14">
   <w:p>
     <w:pPr>
-      <w:pStyle w:val="Rodap"/>
+      <w:pStyle w:val="Footer"/>
     </w:pPr>
     <w:r>
       <w:t>Projeto Software 2013</w:t>
@@ -5193,7 +5363,7 @@
   </w:p>
   <w:p>
     <w:pPr>
-      <w:pStyle w:val="Rodap"/>
+      <w:pStyle w:val="Footer"/>
     </w:pPr>
     <w:sdt>
       <w:sdtPr>
@@ -5202,6 +5372,7 @@
         <w:dataBinding w:prefixMappings="xmlns:ns0='http://purl.org/dc/elements/1.1/' xmlns:ns1='http://schemas.openxmlformats.org/package/2006/metadata/core-properties' " w:xpath="/ns1:coreProperties[1]/ns0:title[1]" w:storeItemID="{6C3C8BC8-F283-45AE-878A-BAB7291924A1}"/>
         <w:text/>
       </w:sdtPr>
+      <w:sdtEndPr/>
       <w:sdtContent>
         <w:proofErr w:type="spellStart"/>
         <w:r>
@@ -5224,23 +5395,36 @@
     <w:r>
       <w:tab/>
     </w:r>
-    <w:fldSimple w:instr=" PAGE   \* MERGEFORMAT ">
-      <w:r>
-        <w:rPr>
-          <w:noProof/>
-        </w:rPr>
-        <w:t>2</w:t>
-      </w:r>
-    </w:fldSimple>
+    <w:r>
+      <w:fldChar w:fldCharType="begin"/>
+    </w:r>
+    <w:r>
+      <w:instrText xml:space="preserve"> PAGE   \* MERGEFORMAT </w:instrText>
+    </w:r>
+    <w:r>
+      <w:fldChar w:fldCharType="separate"/>
+    </w:r>
+    <w:r>
+      <w:rPr>
+        <w:noProof/>
+      </w:rPr>
+      <w:t>ii</w:t>
+    </w:r>
+    <w:r>
+      <w:rPr>
+        <w:noProof/>
+      </w:rPr>
+      <w:fldChar w:fldCharType="end"/>
+    </w:r>
   </w:p>
 </w:ftr>
 </file>
 
 <file path=word/footer4.xml><?xml version="1.0" encoding="utf-8"?>
-<w:ftr xmlns:ve="http://schemas.openxmlformats.org/markup-compatibility/2006" xmlns:o="urn:schemas-microsoft-com:office:office" xmlns:r="http://schemas.openxmlformats.org/officeDocument/2006/relationships" xmlns:m="http://schemas.openxmlformats.org/officeDocument/2006/math" xmlns:v="urn:schemas-microsoft-com:vml" xmlns:wp="http://schemas.openxmlformats.org/drawingml/2006/wordprocessingDrawing" xmlns:w10="urn:schemas-microsoft-com:office:word" xmlns:w="http://schemas.openxmlformats.org/wordprocessingml/2006/main" xmlns:wne="http://schemas.microsoft.com/office/word/2006/wordml">
+<w:ftr xmlns:wpc="http://schemas.microsoft.com/office/word/2010/wordprocessingCanvas" xmlns:mc="http://schemas.openxmlformats.org/markup-compatibility/2006" xmlns:o="urn:schemas-microsoft-com:office:office" xmlns:r="http://schemas.openxmlformats.org/officeDocument/2006/relationships" xmlns:m="http://schemas.openxmlformats.org/officeDocument/2006/math" xmlns:v="urn:schemas-microsoft-com:vml" xmlns:wp14="http://schemas.microsoft.com/office/word/2010/wordprocessingDrawing" xmlns:wp="http://schemas.openxmlformats.org/drawingml/2006/wordprocessingDrawing" xmlns:w10="urn:schemas-microsoft-com:office:word" xmlns:w="http://schemas.openxmlformats.org/wordprocessingml/2006/main" xmlns:w14="http://schemas.microsoft.com/office/word/2010/wordml" xmlns:wpg="http://schemas.microsoft.com/office/word/2010/wordprocessingGroup" xmlns:wpi="http://schemas.microsoft.com/office/word/2010/wordprocessingInk" xmlns:wne="http://schemas.microsoft.com/office/word/2006/wordml" xmlns:wps="http://schemas.microsoft.com/office/word/2010/wordprocessingShape" mc:Ignorable="w14 wp14">
   <w:p>
     <w:pPr>
-      <w:pStyle w:val="Rodap"/>
+      <w:pStyle w:val="Footer"/>
     </w:pPr>
     <w:r>
       <w:t>Projeto Software 2013</w:t>
@@ -5254,7 +5438,7 @@
   </w:p>
   <w:p>
     <w:pPr>
-      <w:pStyle w:val="Rodap"/>
+      <w:pStyle w:val="Footer"/>
       <w:tabs>
         <w:tab w:val="clear" w:pos="4252"/>
       </w:tabs>
@@ -5266,6 +5450,7 @@
         <w:dataBinding w:prefixMappings="xmlns:ns0='http://purl.org/dc/elements/1.1/' xmlns:ns1='http://schemas.openxmlformats.org/package/2006/metadata/core-properties' " w:xpath="/ns1:coreProperties[1]/ns0:title[1]" w:storeItemID="{6C3C8BC8-F283-45AE-878A-BAB7291924A1}"/>
         <w:text/>
       </w:sdtPr>
+      <w:sdtEndPr/>
       <w:sdtContent>
         <w:proofErr w:type="spellStart"/>
         <w:r>
@@ -5285,20 +5470,33 @@
     <w:r>
       <w:tab/>
     </w:r>
-    <w:fldSimple w:instr=" PAGE   \* MERGEFORMAT ">
-      <w:r>
-        <w:rPr>
-          <w:noProof/>
-        </w:rPr>
-        <w:t>1</w:t>
-      </w:r>
-    </w:fldSimple>
+    <w:r>
+      <w:fldChar w:fldCharType="begin"/>
+    </w:r>
+    <w:r>
+      <w:instrText xml:space="preserve"> PAGE   \* MERGEFORMAT </w:instrText>
+    </w:r>
+    <w:r>
+      <w:fldChar w:fldCharType="separate"/>
+    </w:r>
+    <w:r>
+      <w:rPr>
+        <w:noProof/>
+      </w:rPr>
+      <w:t>1</w:t>
+    </w:r>
+    <w:r>
+      <w:rPr>
+        <w:noProof/>
+      </w:rPr>
+      <w:fldChar w:fldCharType="end"/>
+    </w:r>
   </w:p>
 </w:ftr>
 </file>
 
 <file path=word/footnotes.xml><?xml version="1.0" encoding="utf-8"?>
-<w:footnotes xmlns:ve="http://schemas.openxmlformats.org/markup-compatibility/2006" xmlns:o="urn:schemas-microsoft-com:office:office" xmlns:r="http://schemas.openxmlformats.org/officeDocument/2006/relationships" xmlns:m="http://schemas.openxmlformats.org/officeDocument/2006/math" xmlns:v="urn:schemas-microsoft-com:vml" xmlns:wp="http://schemas.openxmlformats.org/drawingml/2006/wordprocessingDrawing" xmlns:w10="urn:schemas-microsoft-com:office:word" xmlns:w="http://schemas.openxmlformats.org/wordprocessingml/2006/main" xmlns:wne="http://schemas.microsoft.com/office/word/2006/wordml">
+<w:footnotes xmlns:wpc="http://schemas.microsoft.com/office/word/2010/wordprocessingCanvas" xmlns:mc="http://schemas.openxmlformats.org/markup-compatibility/2006" xmlns:o="urn:schemas-microsoft-com:office:office" xmlns:r="http://schemas.openxmlformats.org/officeDocument/2006/relationships" xmlns:m="http://schemas.openxmlformats.org/officeDocument/2006/math" xmlns:v="urn:schemas-microsoft-com:vml" xmlns:wp14="http://schemas.microsoft.com/office/word/2010/wordprocessingDrawing" xmlns:wp="http://schemas.openxmlformats.org/drawingml/2006/wordprocessingDrawing" xmlns:w10="urn:schemas-microsoft-com:office:word" xmlns:w="http://schemas.openxmlformats.org/wordprocessingml/2006/main" xmlns:w14="http://schemas.microsoft.com/office/word/2010/wordml" xmlns:wpg="http://schemas.microsoft.com/office/word/2010/wordprocessingGroup" xmlns:wpi="http://schemas.microsoft.com/office/word/2010/wordprocessingInk" xmlns:wne="http://schemas.microsoft.com/office/word/2006/wordml" xmlns:wps="http://schemas.microsoft.com/office/word/2010/wordprocessingShape" mc:Ignorable="w14 wp14">
   <w:footnote w:type="separator" w:id="-1">
     <w:p>
       <w:pPr>
@@ -5323,15 +5521,15 @@
 </file>
 
 <file path=word/header1.xml><?xml version="1.0" encoding="utf-8"?>
-<w:hdr xmlns:ve="http://schemas.openxmlformats.org/markup-compatibility/2006" xmlns:o="urn:schemas-microsoft-com:office:office" xmlns:r="http://schemas.openxmlformats.org/officeDocument/2006/relationships" xmlns:m="http://schemas.openxmlformats.org/officeDocument/2006/math" xmlns:v="urn:schemas-microsoft-com:vml" xmlns:wp="http://schemas.openxmlformats.org/drawingml/2006/wordprocessingDrawing" xmlns:w10="urn:schemas-microsoft-com:office:word" xmlns:w="http://schemas.openxmlformats.org/wordprocessingml/2006/main" xmlns:wne="http://schemas.microsoft.com/office/word/2006/wordml">
+<w:hdr xmlns:wpc="http://schemas.microsoft.com/office/word/2010/wordprocessingCanvas" xmlns:mc="http://schemas.openxmlformats.org/markup-compatibility/2006" xmlns:o="urn:schemas-microsoft-com:office:office" xmlns:r="http://schemas.openxmlformats.org/officeDocument/2006/relationships" xmlns:m="http://schemas.openxmlformats.org/officeDocument/2006/math" xmlns:v="urn:schemas-microsoft-com:vml" xmlns:wp14="http://schemas.microsoft.com/office/word/2010/wordprocessingDrawing" xmlns:wp="http://schemas.openxmlformats.org/drawingml/2006/wordprocessingDrawing" xmlns:w10="urn:schemas-microsoft-com:office:word" xmlns:w="http://schemas.openxmlformats.org/wordprocessingml/2006/main" xmlns:w14="http://schemas.microsoft.com/office/word/2010/wordml" xmlns:wpg="http://schemas.microsoft.com/office/word/2010/wordprocessingGroup" xmlns:wpi="http://schemas.microsoft.com/office/word/2010/wordprocessingInk" xmlns:wne="http://schemas.microsoft.com/office/word/2006/wordml" xmlns:wps="http://schemas.microsoft.com/office/word/2010/wordprocessingShape" mc:Ignorable="w14 wp14">
   <w:p>
     <w:pPr>
-      <w:pStyle w:val="Cabealho"/>
+      <w:pStyle w:val="Header"/>
     </w:pPr>
     <w:r>
       <w:rPr>
         <w:noProof/>
-        <w:lang w:eastAsia="pt-PT"/>
+        <w:lang w:val="en-US"/>
       </w:rPr>
       <w:drawing>
         <wp:anchor distT="0" distB="0" distL="114300" distR="114300" simplePos="0" relativeHeight="251658240" behindDoc="0" locked="0" layoutInCell="1" allowOverlap="1">
@@ -5408,6 +5606,7 @@
         <w:dataBinding w:prefixMappings="xmlns:ns0='http://purl.org/dc/elements/1.1/' xmlns:ns1='http://schemas.openxmlformats.org/package/2006/metadata/core-properties' " w:xpath="/ns1:coreProperties[1]/ns0:creator[1]" w:storeItemID="{6C3C8BC8-F283-45AE-878A-BAB7291924A1}"/>
         <w:text/>
       </w:sdtPr>
+      <w:sdtEndPr/>
       <w:sdtContent>
         <w:r>
           <w:t>Carla Machado</w:t>
@@ -5417,7 +5616,7 @@
   </w:p>
   <w:p>
     <w:pPr>
-      <w:pStyle w:val="Cabealho"/>
+      <w:pStyle w:val="Header"/>
     </w:pPr>
     <w:r>
       <w:tab/>
@@ -5438,6 +5637,7 @@
         <w:dataBinding w:prefixMappings="xmlns:ns0='http://purl.org/dc/elements/1.1/' xmlns:ns1='http://schemas.openxmlformats.org/package/2006/metadata/core-properties' " w:xpath="/ns1:coreProperties[1]/ns1:contentStatus[1]" w:storeItemID="{6C3C8BC8-F283-45AE-878A-BAB7291924A1}"/>
         <w:text/>
       </w:sdtPr>
+      <w:sdtEndPr/>
       <w:sdtContent>
         <w:proofErr w:type="spellStart"/>
         <w:r>
@@ -5451,15 +5651,15 @@
 </file>
 
 <file path=word/header2.xml><?xml version="1.0" encoding="utf-8"?>
-<w:hdr xmlns:ve="http://schemas.openxmlformats.org/markup-compatibility/2006" xmlns:o="urn:schemas-microsoft-com:office:office" xmlns:r="http://schemas.openxmlformats.org/officeDocument/2006/relationships" xmlns:m="http://schemas.openxmlformats.org/officeDocument/2006/math" xmlns:v="urn:schemas-microsoft-com:vml" xmlns:wp="http://schemas.openxmlformats.org/drawingml/2006/wordprocessingDrawing" xmlns:w10="urn:schemas-microsoft-com:office:word" xmlns:w="http://schemas.openxmlformats.org/wordprocessingml/2006/main" xmlns:wne="http://schemas.microsoft.com/office/word/2006/wordml">
+<w:hdr xmlns:wpc="http://schemas.microsoft.com/office/word/2010/wordprocessingCanvas" xmlns:mc="http://schemas.openxmlformats.org/markup-compatibility/2006" xmlns:o="urn:schemas-microsoft-com:office:office" xmlns:r="http://schemas.openxmlformats.org/officeDocument/2006/relationships" xmlns:m="http://schemas.openxmlformats.org/officeDocument/2006/math" xmlns:v="urn:schemas-microsoft-com:vml" xmlns:wp14="http://schemas.microsoft.com/office/word/2010/wordprocessingDrawing" xmlns:wp="http://schemas.openxmlformats.org/drawingml/2006/wordprocessingDrawing" xmlns:w10="urn:schemas-microsoft-com:office:word" xmlns:w="http://schemas.openxmlformats.org/wordprocessingml/2006/main" xmlns:w14="http://schemas.microsoft.com/office/word/2010/wordml" xmlns:wpg="http://schemas.microsoft.com/office/word/2010/wordprocessingGroup" xmlns:wpi="http://schemas.microsoft.com/office/word/2010/wordprocessingInk" xmlns:wne="http://schemas.microsoft.com/office/word/2006/wordml" xmlns:wps="http://schemas.microsoft.com/office/word/2010/wordprocessingShape" mc:Ignorable="w14 wp14">
   <w:p>
     <w:pPr>
-      <w:pStyle w:val="Cabealho"/>
+      <w:pStyle w:val="Header"/>
     </w:pPr>
     <w:r>
       <w:rPr>
         <w:noProof/>
-        <w:lang w:eastAsia="pt-PT"/>
+        <w:lang w:val="en-US"/>
       </w:rPr>
       <w:drawing>
         <wp:anchor distT="0" distB="0" distL="114300" distR="114300" simplePos="0" relativeHeight="251660288" behindDoc="0" locked="0" layoutInCell="1" allowOverlap="1">
@@ -5536,6 +5736,7 @@
         <w:dataBinding w:prefixMappings="xmlns:ns0='http://purl.org/dc/elements/1.1/' xmlns:ns1='http://schemas.openxmlformats.org/package/2006/metadata/core-properties' " w:xpath="/ns1:coreProperties[1]/ns0:creator[1]" w:storeItemID="{6C3C8BC8-F283-45AE-878A-BAB7291924A1}"/>
         <w:text/>
       </w:sdtPr>
+      <w:sdtEndPr/>
       <w:sdtContent>
         <w:r>
           <w:t>Carla Machado</w:t>
@@ -5545,7 +5746,7 @@
   </w:p>
   <w:p>
     <w:pPr>
-      <w:pStyle w:val="Cabealho"/>
+      <w:pStyle w:val="Header"/>
     </w:pPr>
     <w:r>
       <w:tab/>
@@ -5566,6 +5767,7 @@
         <w:dataBinding w:prefixMappings="xmlns:ns0='http://purl.org/dc/elements/1.1/' xmlns:ns1='http://schemas.openxmlformats.org/package/2006/metadata/core-properties' " w:xpath="/ns1:coreProperties[1]/ns1:contentStatus[1]" w:storeItemID="{6C3C8BC8-F283-45AE-878A-BAB7291924A1}"/>
         <w:text/>
       </w:sdtPr>
+      <w:sdtEndPr/>
       <w:sdtContent>
         <w:proofErr w:type="spellStart"/>
         <w:r>
@@ -5582,7 +5784,7 @@
 </file>
 
 <file path=word/numbering.xml><?xml version="1.0" encoding="utf-8"?>
-<w:numbering xmlns:ve="http://schemas.openxmlformats.org/markup-compatibility/2006" xmlns:o="urn:schemas-microsoft-com:office:office" xmlns:r="http://schemas.openxmlformats.org/officeDocument/2006/relationships" xmlns:m="http://schemas.openxmlformats.org/officeDocument/2006/math" xmlns:v="urn:schemas-microsoft-com:vml" xmlns:wp="http://schemas.openxmlformats.org/drawingml/2006/wordprocessingDrawing" xmlns:w10="urn:schemas-microsoft-com:office:word" xmlns:w="http://schemas.openxmlformats.org/wordprocessingml/2006/main" xmlns:wne="http://schemas.microsoft.com/office/word/2006/wordml">
+<w:numbering xmlns:wpc="http://schemas.microsoft.com/office/word/2010/wordprocessingCanvas" xmlns:mc="http://schemas.openxmlformats.org/markup-compatibility/2006" xmlns:o="urn:schemas-microsoft-com:office:office" xmlns:r="http://schemas.openxmlformats.org/officeDocument/2006/relationships" xmlns:m="http://schemas.openxmlformats.org/officeDocument/2006/math" xmlns:v="urn:schemas-microsoft-com:vml" xmlns:wp14="http://schemas.microsoft.com/office/word/2010/wordprocessingDrawing" xmlns:wp="http://schemas.openxmlformats.org/drawingml/2006/wordprocessingDrawing" xmlns:w10="urn:schemas-microsoft-com:office:word" xmlns:w="http://schemas.openxmlformats.org/wordprocessingml/2006/main" xmlns:w14="http://schemas.microsoft.com/office/word/2010/wordml" xmlns:wpg="http://schemas.microsoft.com/office/word/2010/wordprocessingGroup" xmlns:wpi="http://schemas.microsoft.com/office/word/2010/wordprocessingInk" xmlns:wne="http://schemas.microsoft.com/office/word/2006/wordml" xmlns:wps="http://schemas.microsoft.com/office/word/2010/wordprocessingShape" mc:Ignorable="w14 wp14">
   <w:abstractNum w:abstractNumId="0">
     <w:nsid w:val="0D552BEF"/>
     <w:multiLevelType w:val="multilevel"/>
@@ -5782,17 +5984,133 @@
       </w:rPr>
     </w:lvl>
   </w:abstractNum>
+  <w:abstractNum w:abstractNumId="2">
+    <w:nsid w:val="53261506"/>
+    <w:multiLevelType w:val="hybridMultilevel"/>
+    <w:tmpl w:val="00DC74C2"/>
+    <w:lvl w:ilvl="0" w:tplc="04090001">
+      <w:start w:val="1"/>
+      <w:numFmt w:val="bullet"/>
+      <w:lvlText w:val=""/>
+      <w:lvlJc w:val="left"/>
+      <w:pPr>
+        <w:ind w:left="720" w:hanging="360"/>
+      </w:pPr>
+      <w:rPr>
+        <w:rFonts w:ascii="Symbol" w:hAnsi="Symbol" w:hint="default"/>
+      </w:rPr>
+    </w:lvl>
+    <w:lvl w:ilvl="1" w:tplc="04090003" w:tentative="1">
+      <w:start w:val="1"/>
+      <w:numFmt w:val="bullet"/>
+      <w:lvlText w:val="o"/>
+      <w:lvlJc w:val="left"/>
+      <w:pPr>
+        <w:ind w:left="1440" w:hanging="360"/>
+      </w:pPr>
+      <w:rPr>
+        <w:rFonts w:ascii="Courier New" w:hAnsi="Courier New" w:cs="Courier New" w:hint="default"/>
+      </w:rPr>
+    </w:lvl>
+    <w:lvl w:ilvl="2" w:tplc="04090005" w:tentative="1">
+      <w:start w:val="1"/>
+      <w:numFmt w:val="bullet"/>
+      <w:lvlText w:val=""/>
+      <w:lvlJc w:val="left"/>
+      <w:pPr>
+        <w:ind w:left="2160" w:hanging="360"/>
+      </w:pPr>
+      <w:rPr>
+        <w:rFonts w:ascii="Wingdings" w:hAnsi="Wingdings" w:hint="default"/>
+      </w:rPr>
+    </w:lvl>
+    <w:lvl w:ilvl="3" w:tplc="04090001" w:tentative="1">
+      <w:start w:val="1"/>
+      <w:numFmt w:val="bullet"/>
+      <w:lvlText w:val=""/>
+      <w:lvlJc w:val="left"/>
+      <w:pPr>
+        <w:ind w:left="2880" w:hanging="360"/>
+      </w:pPr>
+      <w:rPr>
+        <w:rFonts w:ascii="Symbol" w:hAnsi="Symbol" w:hint="default"/>
+      </w:rPr>
+    </w:lvl>
+    <w:lvl w:ilvl="4" w:tplc="04090003" w:tentative="1">
+      <w:start w:val="1"/>
+      <w:numFmt w:val="bullet"/>
+      <w:lvlText w:val="o"/>
+      <w:lvlJc w:val="left"/>
+      <w:pPr>
+        <w:ind w:left="3600" w:hanging="360"/>
+      </w:pPr>
+      <w:rPr>
+        <w:rFonts w:ascii="Courier New" w:hAnsi="Courier New" w:cs="Courier New" w:hint="default"/>
+      </w:rPr>
+    </w:lvl>
+    <w:lvl w:ilvl="5" w:tplc="04090005" w:tentative="1">
+      <w:start w:val="1"/>
+      <w:numFmt w:val="bullet"/>
+      <w:lvlText w:val=""/>
+      <w:lvlJc w:val="left"/>
+      <w:pPr>
+        <w:ind w:left="4320" w:hanging="360"/>
+      </w:pPr>
+      <w:rPr>
+        <w:rFonts w:ascii="Wingdings" w:hAnsi="Wingdings" w:hint="default"/>
+      </w:rPr>
+    </w:lvl>
+    <w:lvl w:ilvl="6" w:tplc="04090001" w:tentative="1">
+      <w:start w:val="1"/>
+      <w:numFmt w:val="bullet"/>
+      <w:lvlText w:val=""/>
+      <w:lvlJc w:val="left"/>
+      <w:pPr>
+        <w:ind w:left="5040" w:hanging="360"/>
+      </w:pPr>
+      <w:rPr>
+        <w:rFonts w:ascii="Symbol" w:hAnsi="Symbol" w:hint="default"/>
+      </w:rPr>
+    </w:lvl>
+    <w:lvl w:ilvl="7" w:tplc="04090003" w:tentative="1">
+      <w:start w:val="1"/>
+      <w:numFmt w:val="bullet"/>
+      <w:lvlText w:val="o"/>
+      <w:lvlJc w:val="left"/>
+      <w:pPr>
+        <w:ind w:left="5760" w:hanging="360"/>
+      </w:pPr>
+      <w:rPr>
+        <w:rFonts w:ascii="Courier New" w:hAnsi="Courier New" w:cs="Courier New" w:hint="default"/>
+      </w:rPr>
+    </w:lvl>
+    <w:lvl w:ilvl="8" w:tplc="04090005" w:tentative="1">
+      <w:start w:val="1"/>
+      <w:numFmt w:val="bullet"/>
+      <w:lvlText w:val=""/>
+      <w:lvlJc w:val="left"/>
+      <w:pPr>
+        <w:ind w:left="6480" w:hanging="360"/>
+      </w:pPr>
+      <w:rPr>
+        <w:rFonts w:ascii="Wingdings" w:hAnsi="Wingdings" w:hint="default"/>
+      </w:rPr>
+    </w:lvl>
+  </w:abstractNum>
   <w:num w:numId="1">
     <w:abstractNumId w:val="0"/>
   </w:num>
   <w:num w:numId="2">
     <w:abstractNumId w:val="1"/>
   </w:num>
+  <w:num w:numId="3">
+    <w:abstractNumId w:val="2"/>
+  </w:num>
 </w:numbering>
 </file>
 
 <file path=word/styles.xml><?xml version="1.0" encoding="utf-8"?>
-<w:styles xmlns:r="http://schemas.openxmlformats.org/officeDocument/2006/relationships" xmlns:w="http://schemas.openxmlformats.org/wordprocessingml/2006/main">
+<w:styles xmlns:mc="http://schemas.openxmlformats.org/markup-compatibility/2006" xmlns:r="http://schemas.openxmlformats.org/officeDocument/2006/relationships" xmlns:w="http://schemas.openxmlformats.org/wordprocessingml/2006/main" xmlns:w14="http://schemas.microsoft.com/office/word/2010/wordml" mc:Ignorable="w14">
   <w:docDefaults>
     <w:rPrDefault>
       <w:rPr>
@@ -5952,11 +6270,11 @@
     <w:qFormat/>
     <w:rsid w:val="00345E81"/>
   </w:style>
-  <w:style w:type="paragraph" w:styleId="Ttulo1">
+  <w:style w:type="paragraph" w:styleId="Heading1">
     <w:name w:val="heading 1"/>
     <w:basedOn w:val="Normal"/>
     <w:next w:val="Normal"/>
-    <w:link w:val="Ttulo1Carcter"/>
+    <w:link w:val="Heading1Char"/>
     <w:uiPriority w:val="9"/>
     <w:qFormat/>
     <w:rsid w:val="00906D0A"/>
@@ -5975,18 +6293,17 @@
       <w:szCs w:val="28"/>
     </w:rPr>
   </w:style>
-  <w:style w:type="character" w:default="1" w:styleId="Tipodeletrapredefinidodopargrafo">
+  <w:style w:type="character" w:default="1" w:styleId="DefaultParagraphFont">
     <w:name w:val="Default Paragraph Font"/>
     <w:uiPriority w:val="1"/>
     <w:semiHidden/>
     <w:unhideWhenUsed/>
   </w:style>
-  <w:style w:type="table" w:default="1" w:styleId="Tabelanormal">
+  <w:style w:type="table" w:default="1" w:styleId="TableNormal">
     <w:name w:val="Normal Table"/>
     <w:uiPriority w:val="99"/>
     <w:semiHidden/>
     <w:unhideWhenUsed/>
-    <w:qFormat/>
     <w:tblPr>
       <w:tblInd w:w="0" w:type="dxa"/>
       <w:tblCellMar>
@@ -5997,16 +6314,16 @@
       </w:tblCellMar>
     </w:tblPr>
   </w:style>
-  <w:style w:type="numbering" w:default="1" w:styleId="Semlista">
+  <w:style w:type="numbering" w:default="1" w:styleId="NoList">
     <w:name w:val="No List"/>
     <w:uiPriority w:val="99"/>
     <w:semiHidden/>
     <w:unhideWhenUsed/>
   </w:style>
-  <w:style w:type="paragraph" w:styleId="Cabealho">
+  <w:style w:type="paragraph" w:styleId="Header">
     <w:name w:val="header"/>
     <w:basedOn w:val="Normal"/>
-    <w:link w:val="CabealhoCarcter"/>
+    <w:link w:val="HeaderChar"/>
     <w:uiPriority w:val="99"/>
     <w:semiHidden/>
     <w:unhideWhenUsed/>
@@ -6019,18 +6336,18 @@
       <w:spacing w:after="0" w:line="240" w:lineRule="auto"/>
     </w:pPr>
   </w:style>
-  <w:style w:type="character" w:customStyle="1" w:styleId="CabealhoCarcter">
-    <w:name w:val="Cabeçalho Carácter"/>
-    <w:basedOn w:val="Tipodeletrapredefinidodopargrafo"/>
-    <w:link w:val="Cabealho"/>
+  <w:style w:type="character" w:customStyle="1" w:styleId="HeaderChar">
+    <w:name w:val="Header Char"/>
+    <w:basedOn w:val="DefaultParagraphFont"/>
+    <w:link w:val="Header"/>
     <w:uiPriority w:val="99"/>
     <w:semiHidden/>
     <w:rsid w:val="00042081"/>
   </w:style>
-  <w:style w:type="paragraph" w:styleId="Rodap">
+  <w:style w:type="paragraph" w:styleId="Footer">
     <w:name w:val="footer"/>
     <w:basedOn w:val="Normal"/>
-    <w:link w:val="RodapCarcter"/>
+    <w:link w:val="FooterChar"/>
     <w:uiPriority w:val="99"/>
     <w:semiHidden/>
     <w:unhideWhenUsed/>
@@ -6043,17 +6360,17 @@
       <w:spacing w:after="0" w:line="240" w:lineRule="auto"/>
     </w:pPr>
   </w:style>
-  <w:style w:type="character" w:customStyle="1" w:styleId="RodapCarcter">
-    <w:name w:val="Rodapé Carácter"/>
-    <w:basedOn w:val="Tipodeletrapredefinidodopargrafo"/>
-    <w:link w:val="Rodap"/>
+  <w:style w:type="character" w:customStyle="1" w:styleId="FooterChar">
+    <w:name w:val="Footer Char"/>
+    <w:basedOn w:val="DefaultParagraphFont"/>
+    <w:link w:val="Footer"/>
     <w:uiPriority w:val="99"/>
     <w:semiHidden/>
     <w:rsid w:val="00042081"/>
   </w:style>
-  <w:style w:type="character" w:styleId="TextodoMarcadordePosio">
+  <w:style w:type="character" w:styleId="PlaceholderText">
     <w:name w:val="Placeholder Text"/>
-    <w:basedOn w:val="Tipodeletrapredefinidodopargrafo"/>
+    <w:basedOn w:val="DefaultParagraphFont"/>
     <w:uiPriority w:val="99"/>
     <w:semiHidden/>
     <w:rsid w:val="009553EC"/>
@@ -6061,10 +6378,10 @@
       <w:color w:val="808080"/>
     </w:rPr>
   </w:style>
-  <w:style w:type="paragraph" w:styleId="Textodebalo">
+  <w:style w:type="paragraph" w:styleId="BalloonText">
     <w:name w:val="Balloon Text"/>
     <w:basedOn w:val="Normal"/>
-    <w:link w:val="TextodebaloCarcter"/>
+    <w:link w:val="BalloonTextChar"/>
     <w:uiPriority w:val="99"/>
     <w:semiHidden/>
     <w:unhideWhenUsed/>
@@ -6078,10 +6395,10 @@
       <w:szCs w:val="16"/>
     </w:rPr>
   </w:style>
-  <w:style w:type="character" w:customStyle="1" w:styleId="TextodebaloCarcter">
-    <w:name w:val="Texto de balão Carácter"/>
-    <w:basedOn w:val="Tipodeletrapredefinidodopargrafo"/>
-    <w:link w:val="Textodebalo"/>
+  <w:style w:type="character" w:customStyle="1" w:styleId="BalloonTextChar">
+    <w:name w:val="Balloon Text Char"/>
+    <w:basedOn w:val="DefaultParagraphFont"/>
+    <w:link w:val="BalloonText"/>
     <w:uiPriority w:val="99"/>
     <w:semiHidden/>
     <w:rsid w:val="009553EC"/>
@@ -6091,9 +6408,9 @@
       <w:szCs w:val="16"/>
     </w:rPr>
   </w:style>
-  <w:style w:type="paragraph" w:styleId="SemEspaamento">
+  <w:style w:type="paragraph" w:styleId="NoSpacing">
     <w:name w:val="No Spacing"/>
-    <w:link w:val="SemEspaamentoCarcter"/>
+    <w:link w:val="NoSpacingChar"/>
     <w:uiPriority w:val="1"/>
     <w:qFormat/>
     <w:rsid w:val="00906D0A"/>
@@ -6104,19 +6421,19 @@
       <w:rFonts w:eastAsiaTheme="minorEastAsia"/>
     </w:rPr>
   </w:style>
-  <w:style w:type="character" w:customStyle="1" w:styleId="SemEspaamentoCarcter">
-    <w:name w:val="Sem Espaçamento Carácter"/>
-    <w:basedOn w:val="Tipodeletrapredefinidodopargrafo"/>
-    <w:link w:val="SemEspaamento"/>
+  <w:style w:type="character" w:customStyle="1" w:styleId="NoSpacingChar">
+    <w:name w:val="No Spacing Char"/>
+    <w:basedOn w:val="DefaultParagraphFont"/>
+    <w:link w:val="NoSpacing"/>
     <w:uiPriority w:val="1"/>
     <w:rsid w:val="00906D0A"/>
     <w:rPr>
       <w:rFonts w:eastAsiaTheme="minorEastAsia"/>
     </w:rPr>
   </w:style>
-  <w:style w:type="table" w:styleId="Tabelacomgrelha">
+  <w:style w:type="table" w:styleId="TableGrid">
     <w:name w:val="Table Grid"/>
-    <w:basedOn w:val="Tabelanormal"/>
+    <w:basedOn w:val="TableNormal"/>
     <w:uiPriority w:val="59"/>
     <w:rsid w:val="00906D0A"/>
     <w:pPr>
@@ -6140,10 +6457,10 @@
       </w:tblCellMar>
     </w:tblPr>
   </w:style>
-  <w:style w:type="character" w:customStyle="1" w:styleId="Ttulo1Carcter">
-    <w:name w:val="Título 1 Carácter"/>
-    <w:basedOn w:val="Tipodeletrapredefinidodopargrafo"/>
-    <w:link w:val="Ttulo1"/>
+  <w:style w:type="character" w:customStyle="1" w:styleId="Heading1Char">
+    <w:name w:val="Heading 1 Char"/>
+    <w:basedOn w:val="DefaultParagraphFont"/>
+    <w:link w:val="Heading1"/>
     <w:uiPriority w:val="9"/>
     <w:rsid w:val="00906D0A"/>
     <w:rPr>
@@ -6155,9 +6472,9 @@
       <w:szCs w:val="28"/>
     </w:rPr>
   </w:style>
-  <w:style w:type="paragraph" w:styleId="Ttulodondice">
+  <w:style w:type="paragraph" w:styleId="TOCHeading">
     <w:name w:val="TOC Heading"/>
-    <w:basedOn w:val="Ttulo1"/>
+    <w:basedOn w:val="Heading1"/>
     <w:next w:val="Normal"/>
     <w:uiPriority w:val="39"/>
     <w:semiHidden/>
@@ -6168,7 +6485,7 @@
       <w:outlineLvl w:val="9"/>
     </w:pPr>
   </w:style>
-  <w:style w:type="paragraph" w:styleId="Legenda">
+  <w:style w:type="paragraph" w:styleId="Caption">
     <w:name w:val="caption"/>
     <w:basedOn w:val="Normal"/>
     <w:next w:val="Normal"/>
@@ -6187,7 +6504,7 @@
       <w:szCs w:val="18"/>
     </w:rPr>
   </w:style>
-  <w:style w:type="paragraph" w:styleId="ndicedeilustraes">
+  <w:style w:type="paragraph" w:styleId="TableofFigures">
     <w:name w:val="table of figures"/>
     <w:basedOn w:val="Normal"/>
     <w:next w:val="Normal"/>
@@ -6198,9 +6515,9 @@
       <w:spacing w:after="0"/>
     </w:pPr>
   </w:style>
-  <w:style w:type="character" w:styleId="Hiperligao">
+  <w:style w:type="character" w:styleId="Hyperlink">
     <w:name w:val="Hyperlink"/>
-    <w:basedOn w:val="Tipodeletrapredefinidodopargrafo"/>
+    <w:basedOn w:val="DefaultParagraphFont"/>
     <w:uiPriority w:val="99"/>
     <w:unhideWhenUsed/>
     <w:rsid w:val="0071045A"/>
@@ -6226,7 +6543,7 @@
       <w:lang w:eastAsia="pt-PT"/>
     </w:rPr>
   </w:style>
-  <w:style w:type="paragraph" w:styleId="ndice1">
+  <w:style w:type="paragraph" w:styleId="TOC1">
     <w:name w:val="toc 1"/>
     <w:basedOn w:val="Normal"/>
     <w:next w:val="Normal"/>
@@ -6238,11 +6555,212 @@
       <w:spacing w:after="100"/>
     </w:pPr>
   </w:style>
+  <w:style w:type="paragraph" w:styleId="ListParagraph">
+    <w:name w:val="List Paragraph"/>
+    <w:basedOn w:val="Normal"/>
+    <w:uiPriority w:val="34"/>
+    <w:qFormat/>
+    <w:rsid w:val="00B5037F"/>
+    <w:pPr>
+      <w:ind w:left="720"/>
+      <w:contextualSpacing/>
+    </w:pPr>
+  </w:style>
+</w:styles>
+</file>
+
+<file path=word/stylesWithEffects.xml><?xml version="1.0" encoding="utf-8"?>
+<w:styles xmlns:wpc="http://schemas.microsoft.com/office/word/2010/wordprocessingCanvas" xmlns:mc="http://schemas.openxmlformats.org/markup-compatibility/2006" xmlns:o="urn:schemas-microsoft-com:office:office" xmlns:r="http://schemas.openxmlformats.org/officeDocument/2006/relationships" xmlns:m="http://schemas.openxmlformats.org/officeDocument/2006/math" xmlns:v="urn:schemas-microsoft-com:vml" xmlns:wp14="http://schemas.microsoft.com/office/word/2010/wordprocessingDrawing" xmlns:wp="http://schemas.openxmlformats.org/drawingml/2006/wordprocessingDrawing" xmlns:w10="urn:schemas-microsoft-com:office:word" xmlns:w="http://schemas.openxmlformats.org/wordprocessingml/2006/main" xmlns:w14="http://schemas.microsoft.com/office/word/2010/wordml" xmlns:wpg="http://schemas.microsoft.com/office/word/2010/wordprocessingGroup" xmlns:wpi="http://schemas.microsoft.com/office/word/2010/wordprocessingInk" xmlns:wne="http://schemas.microsoft.com/office/word/2006/wordml" xmlns:wps="http://schemas.microsoft.com/office/word/2010/wordprocessingShape" mc:Ignorable="w14 wp14">
+  <w:docDefaults>
+    <w:rPrDefault>
+      <w:rPr>
+        <w:rFonts w:asciiTheme="minorHAnsi" w:eastAsiaTheme="minorEastAsia" w:hAnsiTheme="minorHAnsi" w:cstheme="minorBidi"/>
+        <w:sz w:val="22"/>
+        <w:szCs w:val="22"/>
+        <w:lang w:val="en-US" w:eastAsia="en-US" w:bidi="ar-SA"/>
+      </w:rPr>
+    </w:rPrDefault>
+    <w:pPrDefault>
+      <w:pPr>
+        <w:spacing w:after="200" w:line="276" w:lineRule="auto"/>
+      </w:pPr>
+    </w:pPrDefault>
+  </w:docDefaults>
+  <w:latentStyles w:defLockedState="0" w:defUIPriority="99" w:defSemiHidden="1" w:defUnhideWhenUsed="1" w:defQFormat="0" w:count="267">
+    <w:lsdException w:name="Normal" w:semiHidden="0" w:uiPriority="0" w:unhideWhenUsed="0" w:qFormat="1"/>
+    <w:lsdException w:name="heading 1" w:semiHidden="0" w:uiPriority="9" w:unhideWhenUsed="0" w:qFormat="1"/>
+    <w:lsdException w:name="heading 2" w:uiPriority="9" w:qFormat="1"/>
+    <w:lsdException w:name="heading 3" w:uiPriority="9" w:qFormat="1"/>
+    <w:lsdException w:name="heading 4" w:uiPriority="9" w:qFormat="1"/>
+    <w:lsdException w:name="heading 5" w:uiPriority="9" w:qFormat="1"/>
+    <w:lsdException w:name="heading 6" w:uiPriority="9" w:qFormat="1"/>
+    <w:lsdException w:name="heading 7" w:uiPriority="9" w:qFormat="1"/>
+    <w:lsdException w:name="heading 8" w:uiPriority="9" w:qFormat="1"/>
+    <w:lsdException w:name="heading 9" w:uiPriority="9" w:qFormat="1"/>
+    <w:lsdException w:name="toc 1" w:uiPriority="39"/>
+    <w:lsdException w:name="toc 2" w:uiPriority="39"/>
+    <w:lsdException w:name="toc 3" w:uiPriority="39"/>
+    <w:lsdException w:name="toc 4" w:uiPriority="39"/>
+    <w:lsdException w:name="toc 5" w:uiPriority="39"/>
+    <w:lsdException w:name="toc 6" w:uiPriority="39"/>
+    <w:lsdException w:name="toc 7" w:uiPriority="39"/>
+    <w:lsdException w:name="toc 8" w:uiPriority="39"/>
+    <w:lsdException w:name="toc 9" w:uiPriority="39"/>
+    <w:lsdException w:name="caption" w:uiPriority="35" w:qFormat="1"/>
+    <w:lsdException w:name="Title" w:semiHidden="0" w:uiPriority="10" w:unhideWhenUsed="0" w:qFormat="1"/>
+    <w:lsdException w:name="Default Paragraph Font" w:uiPriority="1"/>
+    <w:lsdException w:name="Subtitle" w:semiHidden="0" w:uiPriority="11" w:unhideWhenUsed="0" w:qFormat="1"/>
+    <w:lsdException w:name="Strong" w:semiHidden="0" w:uiPriority="22" w:unhideWhenUsed="0" w:qFormat="1"/>
+    <w:lsdException w:name="Emphasis" w:semiHidden="0" w:uiPriority="20" w:unhideWhenUsed="0" w:qFormat="1"/>
+    <w:lsdException w:name="Table Grid" w:semiHidden="0" w:uiPriority="59" w:unhideWhenUsed="0"/>
+    <w:lsdException w:name="Placeholder Text" w:unhideWhenUsed="0"/>
+    <w:lsdException w:name="No Spacing" w:semiHidden="0" w:uiPriority="1" w:unhideWhenUsed="0" w:qFormat="1"/>
+    <w:lsdException w:name="Light Shading" w:semiHidden="0" w:uiPriority="60" w:unhideWhenUsed="0"/>
+    <w:lsdException w:name="Light List" w:semiHidden="0" w:uiPriority="61" w:unhideWhenUsed="0"/>
+    <w:lsdException w:name="Light Grid" w:semiHidden="0" w:uiPriority="62" w:unhideWhenUsed="0"/>
+    <w:lsdException w:name="Medium Shading 1" w:semiHidden="0" w:uiPriority="63" w:unhideWhenUsed="0"/>
+    <w:lsdException w:name="Medium Shading 2" w:semiHidden="0" w:uiPriority="64" w:unhideWhenUsed="0"/>
+    <w:lsdException w:name="Medium List 1" w:semiHidden="0" w:uiPriority="65" w:unhideWhenUsed="0"/>
+    <w:lsdException w:name="Medium List 2" w:semiHidden="0" w:uiPriority="66" w:unhideWhenUsed="0"/>
+    <w:lsdException w:name="Medium Grid 1" w:semiHidden="0" w:uiPriority="67" w:unhideWhenUsed="0"/>
+    <w:lsdException w:name="Medium Grid 2" w:semiHidden="0" w:uiPriority="68" w:unhideWhenUsed="0"/>
+    <w:lsdException w:name="Medium Grid 3" w:semiHidden="0" w:uiPriority="69" w:unhideWhenUsed="0"/>
+    <w:lsdException w:name="Dark List" w:semiHidden="0" w:uiPriority="70" w:unhideWhenUsed="0"/>
+    <w:lsdException w:name="Colorful Shading" w:semiHidden="0" w:uiPriority="71" w:unhideWhenUsed="0"/>
+    <w:lsdException w:name="Colorful List" w:semiHidden="0" w:uiPriority="72" w:unhideWhenUsed="0"/>
+    <w:lsdException w:name="Colorful Grid" w:semiHidden="0" w:uiPriority="73" w:unhideWhenUsed="0"/>
+    <w:lsdException w:name="Light Shading Accent 1" w:semiHidden="0" w:uiPriority="60" w:unhideWhenUsed="0"/>
+    <w:lsdException w:name="Light List Accent 1" w:semiHidden="0" w:uiPriority="61" w:unhideWhenUsed="0"/>
+    <w:lsdException w:name="Light Grid Accent 1" w:semiHidden="0" w:uiPriority="62" w:unhideWhenUsed="0"/>
+    <w:lsdException w:name="Medium Shading 1 Accent 1" w:semiHidden="0" w:uiPriority="63" w:unhideWhenUsed="0"/>
+    <w:lsdException w:name="Medium Shading 2 Accent 1" w:semiHidden="0" w:uiPriority="64" w:unhideWhenUsed="0"/>
+    <w:lsdException w:name="Medium List 1 Accent 1" w:semiHidden="0" w:uiPriority="65" w:unhideWhenUsed="0"/>
+    <w:lsdException w:name="Revision" w:unhideWhenUsed="0"/>
+    <w:lsdException w:name="List Paragraph" w:semiHidden="0" w:uiPriority="34" w:unhideWhenUsed="0" w:qFormat="1"/>
+    <w:lsdException w:name="Quote" w:semiHidden="0" w:uiPriority="29" w:unhideWhenUsed="0" w:qFormat="1"/>
+    <w:lsdException w:name="Intense Quote" w:semiHidden="0" w:uiPriority="30" w:unhideWhenUsed="0" w:qFormat="1"/>
+    <w:lsdException w:name="Medium List 2 Accent 1" w:semiHidden="0" w:uiPriority="66" w:unhideWhenUsed="0"/>
+    <w:lsdException w:name="Medium Grid 1 Accent 1" w:semiHidden="0" w:uiPriority="67" w:unhideWhenUsed="0"/>
+    <w:lsdException w:name="Medium Grid 2 Accent 1" w:semiHidden="0" w:uiPriority="68" w:unhideWhenUsed="0"/>
+    <w:lsdException w:name="Medium Grid 3 Accent 1" w:semiHidden="0" w:uiPriority="69" w:unhideWhenUsed="0"/>
+    <w:lsdException w:name="Dark List Accent 1" w:semiHidden="0" w:uiPriority="70" w:unhideWhenUsed="0"/>
+    <w:lsdException w:name="Colorful Shading Accent 1" w:semiHidden="0" w:uiPriority="71" w:unhideWhenUsed="0"/>
+    <w:lsdException w:name="Colorful List Accent 1" w:semiHidden="0" w:uiPriority="72" w:unhideWhenUsed="0"/>
+    <w:lsdException w:name="Colorful Grid Accent 1" w:semiHidden="0" w:uiPriority="73" w:unhideWhenUsed="0"/>
+    <w:lsdException w:name="Light Shading Accent 2" w:semiHidden="0" w:uiPriority="60" w:unhideWhenUsed="0"/>
+    <w:lsdException w:name="Light List Accent 2" w:semiHidden="0" w:uiPriority="61" w:unhideWhenUsed="0"/>
+    <w:lsdException w:name="Light Grid Accent 2" w:semiHidden="0" w:uiPriority="62" w:unhideWhenUsed="0"/>
+    <w:lsdException w:name="Medium Shading 1 Accent 2" w:semiHidden="0" w:uiPriority="63" w:unhideWhenUsed="0"/>
+    <w:lsdException w:name="Medium Shading 2 Accent 2" w:semiHidden="0" w:uiPriority="64" w:unhideWhenUsed="0"/>
+    <w:lsdException w:name="Medium List 1 Accent 2" w:semiHidden="0" w:uiPriority="65" w:unhideWhenUsed="0"/>
+    <w:lsdException w:name="Medium List 2 Accent 2" w:semiHidden="0" w:uiPriority="66" w:unhideWhenUsed="0"/>
+    <w:lsdException w:name="Medium Grid 1 Accent 2" w:semiHidden="0" w:uiPriority="67" w:unhideWhenUsed="0"/>
+    <w:lsdException w:name="Medium Grid 2 Accent 2" w:semiHidden="0" w:uiPriority="68" w:unhideWhenUsed="0"/>
+    <w:lsdException w:name="Medium Grid 3 Accent 2" w:semiHidden="0" w:uiPriority="69" w:unhideWhenUsed="0"/>
+    <w:lsdException w:name="Dark List Accent 2" w:semiHidden="0" w:uiPriority="70" w:unhideWhenUsed="0"/>
+    <w:lsdException w:name="Colorful Shading Accent 2" w:semiHidden="0" w:uiPriority="71" w:unhideWhenUsed="0"/>
+    <w:lsdException w:name="Colorful List Accent 2" w:semiHidden="0" w:uiPriority="72" w:unhideWhenUsed="0"/>
+    <w:lsdException w:name="Colorful Grid Accent 2" w:semiHidden="0" w:uiPriority="73" w:unhideWhenUsed="0"/>
+    <w:lsdException w:name="Light Shading Accent 3" w:semiHidden="0" w:uiPriority="60" w:unhideWhenUsed="0"/>
+    <w:lsdException w:name="Light List Accent 3" w:semiHidden="0" w:uiPriority="61" w:unhideWhenUsed="0"/>
+    <w:lsdException w:name="Light Grid Accent 3" w:semiHidden="0" w:uiPriority="62" w:unhideWhenUsed="0"/>
+    <w:lsdException w:name="Medium Shading 1 Accent 3" w:semiHidden="0" w:uiPriority="63" w:unhideWhenUsed="0"/>
+    <w:lsdException w:name="Medium Shading 2 Accent 3" w:semiHidden="0" w:uiPriority="64" w:unhideWhenUsed="0"/>
+    <w:lsdException w:name="Medium List 1 Accent 3" w:semiHidden="0" w:uiPriority="65" w:unhideWhenUsed="0"/>
+    <w:lsdException w:name="Medium List 2 Accent 3" w:semiHidden="0" w:uiPriority="66" w:unhideWhenUsed="0"/>
+    <w:lsdException w:name="Medium Grid 1 Accent 3" w:semiHidden="0" w:uiPriority="67" w:unhideWhenUsed="0"/>
+    <w:lsdException w:name="Medium Grid 2 Accent 3" w:semiHidden="0" w:uiPriority="68" w:unhideWhenUsed="0"/>
+    <w:lsdException w:name="Medium Grid 3 Accent 3" w:semiHidden="0" w:uiPriority="69" w:unhideWhenUsed="0"/>
+    <w:lsdException w:name="Dark List Accent 3" w:semiHidden="0" w:uiPriority="70" w:unhideWhenUsed="0"/>
+    <w:lsdException w:name="Colorful Shading Accent 3" w:semiHidden="0" w:uiPriority="71" w:unhideWhenUsed="0"/>
+    <w:lsdException w:name="Colorful List Accent 3" w:semiHidden="0" w:uiPriority="72" w:unhideWhenUsed="0"/>
+    <w:lsdException w:name="Colorful Grid Accent 3" w:semiHidden="0" w:uiPriority="73" w:unhideWhenUsed="0"/>
+    <w:lsdException w:name="Light Shading Accent 4" w:semiHidden="0" w:uiPriority="60" w:unhideWhenUsed="0"/>
+    <w:lsdException w:name="Light List Accent 4" w:semiHidden="0" w:uiPriority="61" w:unhideWhenUsed="0"/>
+    <w:lsdException w:name="Light Grid Accent 4" w:semiHidden="0" w:uiPriority="62" w:unhideWhenUsed="0"/>
+    <w:lsdException w:name="Medium Shading 1 Accent 4" w:semiHidden="0" w:uiPriority="63" w:unhideWhenUsed="0"/>
+    <w:lsdException w:name="Medium Shading 2 Accent 4" w:semiHidden="0" w:uiPriority="64" w:unhideWhenUsed="0"/>
+    <w:lsdException w:name="Medium List 1 Accent 4" w:semiHidden="0" w:uiPriority="65" w:unhideWhenUsed="0"/>
+    <w:lsdException w:name="Medium List 2 Accent 4" w:semiHidden="0" w:uiPriority="66" w:unhideWhenUsed="0"/>
+    <w:lsdException w:name="Medium Grid 1 Accent 4" w:semiHidden="0" w:uiPriority="67" w:unhideWhenUsed="0"/>
+    <w:lsdException w:name="Medium Grid 2 Accent 4" w:semiHidden="0" w:uiPriority="68" w:unhideWhenUsed="0"/>
+    <w:lsdException w:name="Medium Grid 3 Accent 4" w:semiHidden="0" w:uiPriority="69" w:unhideWhenUsed="0"/>
+    <w:lsdException w:name="Dark List Accent 4" w:semiHidden="0" w:uiPriority="70" w:unhideWhenUsed="0"/>
+    <w:lsdException w:name="Colorful Shading Accent 4" w:semiHidden="0" w:uiPriority="71" w:unhideWhenUsed="0"/>
+    <w:lsdException w:name="Colorful List Accent 4" w:semiHidden="0" w:uiPriority="72" w:unhideWhenUsed="0"/>
+    <w:lsdException w:name="Colorful Grid Accent 4" w:semiHidden="0" w:uiPriority="73" w:unhideWhenUsed="0"/>
+    <w:lsdException w:name="Light Shading Accent 5" w:semiHidden="0" w:uiPriority="60" w:unhideWhenUsed="0"/>
+    <w:lsdException w:name="Light List Accent 5" w:semiHidden="0" w:uiPriority="61" w:unhideWhenUsed="0"/>
+    <w:lsdException w:name="Light Grid Accent 5" w:semiHidden="0" w:uiPriority="62" w:unhideWhenUsed="0"/>
+    <w:lsdException w:name="Medium Shading 1 Accent 5" w:semiHidden="0" w:uiPriority="63" w:unhideWhenUsed="0"/>
+    <w:lsdException w:name="Medium Shading 2 Accent 5" w:semiHidden="0" w:uiPriority="64" w:unhideWhenUsed="0"/>
+    <w:lsdException w:name="Medium List 1 Accent 5" w:semiHidden="0" w:uiPriority="65" w:unhideWhenUsed="0"/>
+    <w:lsdException w:name="Medium List 2 Accent 5" w:semiHidden="0" w:uiPriority="66" w:unhideWhenUsed="0"/>
+    <w:lsdException w:name="Medium Grid 1 Accent 5" w:semiHidden="0" w:uiPriority="67" w:unhideWhenUsed="0"/>
+    <w:lsdException w:name="Medium Grid 2 Accent 5" w:semiHidden="0" w:uiPriority="68" w:unhideWhenUsed="0"/>
+    <w:lsdException w:name="Medium Grid 3 Accent 5" w:semiHidden="0" w:uiPriority="69" w:unhideWhenUsed="0"/>
+    <w:lsdException w:name="Dark List Accent 5" w:semiHidden="0" w:uiPriority="70" w:unhideWhenUsed="0"/>
+    <w:lsdException w:name="Colorful Shading Accent 5" w:semiHidden="0" w:uiPriority="71" w:unhideWhenUsed="0"/>
+    <w:lsdException w:name="Colorful List Accent 5" w:semiHidden="0" w:uiPriority="72" w:unhideWhenUsed="0"/>
+    <w:lsdException w:name="Colorful Grid Accent 5" w:semiHidden="0" w:uiPriority="73" w:unhideWhenUsed="0"/>
+    <w:lsdException w:name="Light Shading Accent 6" w:semiHidden="0" w:uiPriority="60" w:unhideWhenUsed="0"/>
+    <w:lsdException w:name="Light List Accent 6" w:semiHidden="0" w:uiPriority="61" w:unhideWhenUsed="0"/>
+    <w:lsdException w:name="Light Grid Accent 6" w:semiHidden="0" w:uiPriority="62" w:unhideWhenUsed="0"/>
+    <w:lsdException w:name="Medium Shading 1 Accent 6" w:semiHidden="0" w:uiPriority="63" w:unhideWhenUsed="0"/>
+    <w:lsdException w:name="Medium Shading 2 Accent 6" w:semiHidden="0" w:uiPriority="64" w:unhideWhenUsed="0"/>
+    <w:lsdException w:name="Medium List 1 Accent 6" w:semiHidden="0" w:uiPriority="65" w:unhideWhenUsed="0"/>
+    <w:lsdException w:name="Medium List 2 Accent 6" w:semiHidden="0" w:uiPriority="66" w:unhideWhenUsed="0"/>
+    <w:lsdException w:name="Medium Grid 1 Accent 6" w:semiHidden="0" w:uiPriority="67" w:unhideWhenUsed="0"/>
+    <w:lsdException w:name="Medium Grid 2 Accent 6" w:semiHidden="0" w:uiPriority="68" w:unhideWhenUsed="0"/>
+    <w:lsdException w:name="Medium Grid 3 Accent 6" w:semiHidden="0" w:uiPriority="69" w:unhideWhenUsed="0"/>
+    <w:lsdException w:name="Dark List Accent 6" w:semiHidden="0" w:uiPriority="70" w:unhideWhenUsed="0"/>
+    <w:lsdException w:name="Colorful Shading Accent 6" w:semiHidden="0" w:uiPriority="71" w:unhideWhenUsed="0"/>
+    <w:lsdException w:name="Colorful List Accent 6" w:semiHidden="0" w:uiPriority="72" w:unhideWhenUsed="0"/>
+    <w:lsdException w:name="Colorful Grid Accent 6" w:semiHidden="0" w:uiPriority="73" w:unhideWhenUsed="0"/>
+    <w:lsdException w:name="Subtle Emphasis" w:semiHidden="0" w:uiPriority="19" w:unhideWhenUsed="0" w:qFormat="1"/>
+    <w:lsdException w:name="Intense Emphasis" w:semiHidden="0" w:uiPriority="21" w:unhideWhenUsed="0" w:qFormat="1"/>
+    <w:lsdException w:name="Subtle Reference" w:semiHidden="0" w:uiPriority="31" w:unhideWhenUsed="0" w:qFormat="1"/>
+    <w:lsdException w:name="Intense Reference" w:semiHidden="0" w:uiPriority="32" w:unhideWhenUsed="0" w:qFormat="1"/>
+    <w:lsdException w:name="Book Title" w:semiHidden="0" w:uiPriority="33" w:unhideWhenUsed="0" w:qFormat="1"/>
+    <w:lsdException w:name="Bibliography" w:uiPriority="37"/>
+    <w:lsdException w:name="TOC Heading" w:uiPriority="39" w:qFormat="1"/>
+  </w:latentStyles>
+  <w:style w:type="paragraph" w:default="1" w:styleId="Normal">
+    <w:name w:val="Normal"/>
+    <w:qFormat/>
+  </w:style>
+  <w:style w:type="character" w:default="1" w:styleId="DefaultParagraphFont">
+    <w:name w:val="Default Paragraph Font"/>
+    <w:uiPriority w:val="1"/>
+    <w:semiHidden/>
+    <w:unhideWhenUsed/>
+  </w:style>
+  <w:style w:type="table" w:default="1" w:styleId="TableNormal">
+    <w:name w:val="Normal Table"/>
+    <w:uiPriority w:val="99"/>
+    <w:semiHidden/>
+    <w:unhideWhenUsed/>
+    <w:tblPr>
+      <w:tblInd w:w="0" w:type="dxa"/>
+      <w:tblCellMar>
+        <w:top w:w="0" w:type="dxa"/>
+        <w:left w:w="108" w:type="dxa"/>
+        <w:bottom w:w="0" w:type="dxa"/>
+        <w:right w:w="108" w:type="dxa"/>
+      </w:tblCellMar>
+    </w:tblPr>
+  </w:style>
+  <w:style w:type="numbering" w:default="1" w:styleId="NoList">
+    <w:name w:val="No List"/>
+    <w:uiPriority w:val="99"/>
+    <w:semiHidden/>
+    <w:unhideWhenUsed/>
+  </w:style>
 </w:styles>
 </file>
 
 <file path=word/glossary/document.xml><?xml version="1.0" encoding="utf-8"?>
-<w:glossaryDocument xmlns:ve="http://schemas.openxmlformats.org/markup-compatibility/2006" xmlns:o="urn:schemas-microsoft-com:office:office" xmlns:r="http://schemas.openxmlformats.org/officeDocument/2006/relationships" xmlns:m="http://schemas.openxmlformats.org/officeDocument/2006/math" xmlns:v="urn:schemas-microsoft-com:vml" xmlns:wp="http://schemas.openxmlformats.org/drawingml/2006/wordprocessingDrawing" xmlns:w10="urn:schemas-microsoft-com:office:word" xmlns:w="http://schemas.openxmlformats.org/wordprocessingml/2006/main" xmlns:wne="http://schemas.microsoft.com/office/word/2006/wordml">
+<w:glossaryDocument xmlns:wpc="http://schemas.microsoft.com/office/word/2010/wordprocessingCanvas" xmlns:mc="http://schemas.openxmlformats.org/markup-compatibility/2006" xmlns:o="urn:schemas-microsoft-com:office:office" xmlns:r="http://schemas.openxmlformats.org/officeDocument/2006/relationships" xmlns:m="http://schemas.openxmlformats.org/officeDocument/2006/math" xmlns:v="urn:schemas-microsoft-com:vml" xmlns:wp14="http://schemas.microsoft.com/office/word/2010/wordprocessingDrawing" xmlns:wp="http://schemas.openxmlformats.org/drawingml/2006/wordprocessingDrawing" xmlns:w10="urn:schemas-microsoft-com:office:word" xmlns:w="http://schemas.openxmlformats.org/wordprocessingml/2006/main" xmlns:w14="http://schemas.microsoft.com/office/word/2010/wordml" xmlns:wpg="http://schemas.microsoft.com/office/word/2010/wordprocessingGroup" xmlns:wpi="http://schemas.microsoft.com/office/word/2010/wordprocessingInk" xmlns:wne="http://schemas.microsoft.com/office/word/2006/wordml" xmlns:wps="http://schemas.microsoft.com/office/word/2010/wordprocessingShape" mc:Ignorable="w14 wp14">
   <w:docParts>
     <w:docPart>
       <w:docPartPr>
@@ -6305,41 +6823,12 @@
         </w:p>
       </w:docPartBody>
     </w:docPart>
-    <w:docPart>
-      <w:docPartPr>
-        <w:name w:val="517BDC2B5B264D168C15831263047396"/>
-        <w:category>
-          <w:name w:val="Geral"/>
-          <w:gallery w:val="placeholder"/>
-        </w:category>
-        <w:types>
-          <w:type w:val="bbPlcHdr"/>
-        </w:types>
-        <w:behaviors>
-          <w:behavior w:val="content"/>
-        </w:behaviors>
-        <w:guid w:val="{B2597870-7835-49B0-AD23-734E87C8DDAD}"/>
-      </w:docPartPr>
-      <w:docPartBody>
-        <w:p>
-          <w:pPr>
-            <w:pStyle w:val="517BDC2B5B264D168C15831263047396"/>
-          </w:pPr>
-          <w:r>
-            <w:rPr>
-              <w:rFonts w:asciiTheme="majorHAnsi" w:eastAsiaTheme="majorEastAsia" w:hAnsiTheme="majorHAnsi" w:cstheme="majorBidi"/>
-            </w:rPr>
-            <w:t>[Escrever o subtítulo do documento]</w:t>
-          </w:r>
-        </w:p>
-      </w:docPartBody>
-    </w:docPart>
   </w:docParts>
 </w:glossaryDocument>
 </file>
 
 <file path=word/glossary/fontTable.xml><?xml version="1.0" encoding="utf-8"?>
-<w:fonts xmlns:r="http://schemas.openxmlformats.org/officeDocument/2006/relationships" xmlns:w="http://schemas.openxmlformats.org/wordprocessingml/2006/main">
+<w:fonts xmlns:mc="http://schemas.openxmlformats.org/markup-compatibility/2006" xmlns:r="http://schemas.openxmlformats.org/officeDocument/2006/relationships" xmlns:w="http://schemas.openxmlformats.org/wordprocessingml/2006/main" xmlns:w14="http://schemas.microsoft.com/office/word/2010/wordml" mc:Ignorable="w14">
   <w:font w:name="Wingdings">
     <w:panose1 w:val="05000000000000000000"/>
     <w:charset w:val="02"/>
@@ -6352,7 +6841,7 @@
     <w:charset w:val="00"/>
     <w:family w:val="roman"/>
     <w:pitch w:val="variable"/>
-    <w:sig w:usb0="E0002AFF" w:usb1="C0007841" w:usb2="00000009" w:usb3="00000000" w:csb0="000001FF" w:csb1="00000000"/>
+    <w:sig w:usb0="E0002AFF" w:usb1="C0007843" w:usb2="00000009" w:usb3="00000000" w:csb0="000001FF" w:csb1="00000000"/>
   </w:font>
   <w:font w:name="Courier New">
     <w:panose1 w:val="02070309020205020404"/>
@@ -6380,15 +6869,14 @@
     <w:charset w:val="00"/>
     <w:family w:val="roman"/>
     <w:pitch w:val="variable"/>
-    <w:sig w:usb0="A00002EF" w:usb1="4000004B" w:usb2="00000000" w:usb3="00000000" w:csb0="0000019F" w:csb1="00000000"/>
+    <w:sig w:usb0="E00002FF" w:usb1="400004FF" w:usb2="00000000" w:usb3="00000000" w:csb0="0000019F" w:csb1="00000000"/>
   </w:font>
   <w:font w:name="Tahoma">
     <w:panose1 w:val="020B0604030504040204"/>
     <w:charset w:val="00"/>
     <w:family w:val="swiss"/>
-    <w:notTrueType/>
     <w:pitch w:val="variable"/>
-    <w:sig w:usb0="00000003" w:usb1="00000000" w:usb2="00000000" w:usb3="00000000" w:csb0="00000001" w:csb1="00000000"/>
+    <w:sig w:usb0="E1002EFF" w:usb1="C000605B" w:usb2="00000029" w:usb3="00000000" w:csb0="000101FF" w:csb1="00000000"/>
   </w:font>
   <w:font w:name="Arial">
     <w:panose1 w:val="020B0604020202020204"/>
@@ -6401,13 +6889,14 @@
 </file>
 
 <file path=word/glossary/settings.xml><?xml version="1.0" encoding="utf-8"?>
-<w:settings xmlns:o="urn:schemas-microsoft-com:office:office" xmlns:r="http://schemas.openxmlformats.org/officeDocument/2006/relationships" xmlns:m="http://schemas.openxmlformats.org/officeDocument/2006/math" xmlns:v="urn:schemas-microsoft-com:vml" xmlns:w10="urn:schemas-microsoft-com:office:word" xmlns:w="http://schemas.openxmlformats.org/wordprocessingml/2006/main" xmlns:sl="http://schemas.openxmlformats.org/schemaLibrary/2006/main">
+<w:settings xmlns:mc="http://schemas.openxmlformats.org/markup-compatibility/2006" xmlns:o="urn:schemas-microsoft-com:office:office" xmlns:r="http://schemas.openxmlformats.org/officeDocument/2006/relationships" xmlns:m="http://schemas.openxmlformats.org/officeDocument/2006/math" xmlns:v="urn:schemas-microsoft-com:vml" xmlns:w10="urn:schemas-microsoft-com:office:word" xmlns:w="http://schemas.openxmlformats.org/wordprocessingml/2006/main" xmlns:w14="http://schemas.microsoft.com/office/word/2010/wordml" xmlns:sl="http://schemas.openxmlformats.org/schemaLibrary/2006/main" mc:Ignorable="w14">
   <w:view w:val="normal"/>
   <w:defaultTabStop w:val="708"/>
   <w:hyphenationZone w:val="425"/>
   <w:characterSpacingControl w:val="doNotCompress"/>
   <w:compat>
     <w:useFELayout/>
+    <w:compatSetting w:name="compatibilityMode" w:uri="http://schemas.microsoft.com/office/word" w:val="12"/>
   </w:compat>
   <w:rsids>
     <w:rsidRoot w:val="00761202"/>
@@ -6415,6 +6904,7 @@
     <w:rsid w:val="002713AD"/>
     <w:rsid w:val="005F7CAE"/>
     <w:rsid w:val="00761202"/>
+    <w:rsid w:val="007E255F"/>
     <w:rsid w:val="00CC4E05"/>
     <w:rsid w:val="00DF5E14"/>
     <w:rsid w:val="00DF7858"/>
@@ -6424,7 +6914,7 @@
     <m:mathFont m:val="Cambria Math"/>
     <m:brkBin m:val="before"/>
     <m:brkBinSub m:val="--"/>
-    <m:smallFrac m:val="off"/>
+    <m:smallFrac m:val="0"/>
     <m:dispDef/>
     <m:lMargin m:val="0"/>
     <m:rMargin m:val="0"/>
@@ -6435,13 +6925,13 @@
   </m:mathPr>
   <w:themeFontLang w:val="pt-PT"/>
   <w:clrSchemeMapping w:bg1="light1" w:t1="dark1" w:bg2="light2" w:t2="dark2" w:accent1="accent1" w:accent2="accent2" w:accent3="accent3" w:accent4="accent4" w:accent5="accent5" w:accent6="accent6" w:hyperlink="hyperlink" w:followedHyperlink="followedHyperlink"/>
-  <w:decimalSymbol w:val=","/>
-  <w:listSeparator w:val=";"/>
+  <w:decimalSymbol w:val="."/>
+  <w:listSeparator w:val=","/>
 </w:settings>
 </file>
 
 <file path=word/glossary/styles.xml><?xml version="1.0" encoding="utf-8"?>
-<w:styles xmlns:r="http://schemas.openxmlformats.org/officeDocument/2006/relationships" xmlns:w="http://schemas.openxmlformats.org/wordprocessingml/2006/main">
+<w:styles xmlns:mc="http://schemas.openxmlformats.org/markup-compatibility/2006" xmlns:r="http://schemas.openxmlformats.org/officeDocument/2006/relationships" xmlns:w="http://schemas.openxmlformats.org/wordprocessingml/2006/main" xmlns:w14="http://schemas.microsoft.com/office/word/2010/wordml" mc:Ignorable="w14">
   <w:docDefaults>
     <w:rPrDefault>
       <w:rPr>
@@ -6606,18 +7096,17 @@
       <w:szCs w:val="3276"/>
     </w:rPr>
   </w:style>
-  <w:style w:type="character" w:default="1" w:styleId="Tipodeletrapredefinidodopargrafo">
+  <w:style w:type="character" w:default="1" w:styleId="DefaultParagraphFont">
     <w:name w:val="Default Paragraph Font"/>
     <w:uiPriority w:val="1"/>
     <w:semiHidden/>
     <w:unhideWhenUsed/>
   </w:style>
-  <w:style w:type="table" w:default="1" w:styleId="Tabelanormal">
+  <w:style w:type="table" w:default="1" w:styleId="TableNormal">
     <w:name w:val="Normal Table"/>
     <w:uiPriority w:val="99"/>
     <w:semiHidden/>
     <w:unhideWhenUsed/>
-    <w:qFormat/>
     <w:tblPr>
       <w:tblInd w:w="0" w:type="dxa"/>
       <w:tblCellMar>
@@ -6628,15 +7117,15 @@
       </w:tblCellMar>
     </w:tblPr>
   </w:style>
-  <w:style w:type="numbering" w:default="1" w:styleId="Semlista">
+  <w:style w:type="numbering" w:default="1" w:styleId="NoList">
     <w:name w:val="No List"/>
     <w:uiPriority w:val="99"/>
     <w:semiHidden/>
     <w:unhideWhenUsed/>
   </w:style>
-  <w:style w:type="character" w:styleId="TextodoMarcadordePosio">
+  <w:style w:type="character" w:styleId="PlaceholderText">
     <w:name w:val="Placeholder Text"/>
-    <w:basedOn w:val="Tipodeletrapredefinidodopargrafo"/>
+    <w:basedOn w:val="DefaultParagraphFont"/>
     <w:uiPriority w:val="99"/>
     <w:semiHidden/>
     <w:rsid w:val="00761202"/>
@@ -7055,12 +7544,202 @@
   <w:style w:type="paragraph" w:customStyle="1" w:styleId="D4474A7330884D79BB706D523F64F464">
     <w:name w:val="D4474A7330884D79BB706D523F64F464"/>
     <w:rsid w:val="00CC4E05"/>
+  </w:style>
+</w:styles>
+</file>
+
+<file path=word/glossary/stylesWithEffects.xml><?xml version="1.0" encoding="utf-8"?>
+<w:styles xmlns:wpc="http://schemas.microsoft.com/office/word/2010/wordprocessingCanvas" xmlns:mc="http://schemas.openxmlformats.org/markup-compatibility/2006" xmlns:o="urn:schemas-microsoft-com:office:office" xmlns:r="http://schemas.openxmlformats.org/officeDocument/2006/relationships" xmlns:m="http://schemas.openxmlformats.org/officeDocument/2006/math" xmlns:v="urn:schemas-microsoft-com:vml" xmlns:wp14="http://schemas.microsoft.com/office/word/2010/wordprocessingDrawing" xmlns:wp="http://schemas.openxmlformats.org/drawingml/2006/wordprocessingDrawing" xmlns:w10="urn:schemas-microsoft-com:office:word" xmlns:w="http://schemas.openxmlformats.org/wordprocessingml/2006/main" xmlns:w14="http://schemas.microsoft.com/office/word/2010/wordml" xmlns:wpg="http://schemas.microsoft.com/office/word/2010/wordprocessingGroup" xmlns:wpi="http://schemas.microsoft.com/office/word/2010/wordprocessingInk" xmlns:wne="http://schemas.microsoft.com/office/word/2006/wordml" xmlns:wps="http://schemas.microsoft.com/office/word/2010/wordprocessingShape" mc:Ignorable="w14 wp14">
+  <w:docDefaults>
+    <w:rPrDefault>
+      <w:rPr>
+        <w:rFonts w:asciiTheme="minorHAnsi" w:eastAsiaTheme="minorEastAsia" w:hAnsiTheme="minorHAnsi" w:cstheme="minorBidi"/>
+        <w:sz w:val="22"/>
+        <w:szCs w:val="22"/>
+        <w:lang w:val="en-US" w:eastAsia="en-US" w:bidi="ar-SA"/>
+      </w:rPr>
+    </w:rPrDefault>
+    <w:pPrDefault>
+      <w:pPr>
+        <w:spacing w:after="200" w:line="276" w:lineRule="auto"/>
+      </w:pPr>
+    </w:pPrDefault>
+  </w:docDefaults>
+  <w:latentStyles w:defLockedState="0" w:defUIPriority="99" w:defSemiHidden="1" w:defUnhideWhenUsed="1" w:defQFormat="0" w:count="267">
+    <w:lsdException w:name="Normal" w:semiHidden="0" w:uiPriority="0" w:unhideWhenUsed="0" w:qFormat="1"/>
+    <w:lsdException w:name="heading 1" w:semiHidden="0" w:uiPriority="9" w:unhideWhenUsed="0" w:qFormat="1"/>
+    <w:lsdException w:name="heading 2" w:uiPriority="9" w:qFormat="1"/>
+    <w:lsdException w:name="heading 3" w:uiPriority="9" w:qFormat="1"/>
+    <w:lsdException w:name="heading 4" w:uiPriority="9" w:qFormat="1"/>
+    <w:lsdException w:name="heading 5" w:uiPriority="9" w:qFormat="1"/>
+    <w:lsdException w:name="heading 6" w:uiPriority="9" w:qFormat="1"/>
+    <w:lsdException w:name="heading 7" w:uiPriority="9" w:qFormat="1"/>
+    <w:lsdException w:name="heading 8" w:uiPriority="9" w:qFormat="1"/>
+    <w:lsdException w:name="heading 9" w:uiPriority="9" w:qFormat="1"/>
+    <w:lsdException w:name="toc 1" w:uiPriority="39"/>
+    <w:lsdException w:name="toc 2" w:uiPriority="39"/>
+    <w:lsdException w:name="toc 3" w:uiPriority="39"/>
+    <w:lsdException w:name="toc 4" w:uiPriority="39"/>
+    <w:lsdException w:name="toc 5" w:uiPriority="39"/>
+    <w:lsdException w:name="toc 6" w:uiPriority="39"/>
+    <w:lsdException w:name="toc 7" w:uiPriority="39"/>
+    <w:lsdException w:name="toc 8" w:uiPriority="39"/>
+    <w:lsdException w:name="toc 9" w:uiPriority="39"/>
+    <w:lsdException w:name="caption" w:uiPriority="35" w:qFormat="1"/>
+    <w:lsdException w:name="Title" w:semiHidden="0" w:uiPriority="10" w:unhideWhenUsed="0" w:qFormat="1"/>
+    <w:lsdException w:name="Default Paragraph Font" w:uiPriority="1"/>
+    <w:lsdException w:name="Subtitle" w:semiHidden="0" w:uiPriority="11" w:unhideWhenUsed="0" w:qFormat="1"/>
+    <w:lsdException w:name="Strong" w:semiHidden="0" w:uiPriority="22" w:unhideWhenUsed="0" w:qFormat="1"/>
+    <w:lsdException w:name="Emphasis" w:semiHidden="0" w:uiPriority="20" w:unhideWhenUsed="0" w:qFormat="1"/>
+    <w:lsdException w:name="Table Grid" w:semiHidden="0" w:uiPriority="59" w:unhideWhenUsed="0"/>
+    <w:lsdException w:name="Placeholder Text" w:unhideWhenUsed="0"/>
+    <w:lsdException w:name="No Spacing" w:semiHidden="0" w:uiPriority="1" w:unhideWhenUsed="0" w:qFormat="1"/>
+    <w:lsdException w:name="Light Shading" w:semiHidden="0" w:uiPriority="60" w:unhideWhenUsed="0"/>
+    <w:lsdException w:name="Light List" w:semiHidden="0" w:uiPriority="61" w:unhideWhenUsed="0"/>
+    <w:lsdException w:name="Light Grid" w:semiHidden="0" w:uiPriority="62" w:unhideWhenUsed="0"/>
+    <w:lsdException w:name="Medium Shading 1" w:semiHidden="0" w:uiPriority="63" w:unhideWhenUsed="0"/>
+    <w:lsdException w:name="Medium Shading 2" w:semiHidden="0" w:uiPriority="64" w:unhideWhenUsed="0"/>
+    <w:lsdException w:name="Medium List 1" w:semiHidden="0" w:uiPriority="65" w:unhideWhenUsed="0"/>
+    <w:lsdException w:name="Medium List 2" w:semiHidden="0" w:uiPriority="66" w:unhideWhenUsed="0"/>
+    <w:lsdException w:name="Medium Grid 1" w:semiHidden="0" w:uiPriority="67" w:unhideWhenUsed="0"/>
+    <w:lsdException w:name="Medium Grid 2" w:semiHidden="0" w:uiPriority="68" w:unhideWhenUsed="0"/>
+    <w:lsdException w:name="Medium Grid 3" w:semiHidden="0" w:uiPriority="69" w:unhideWhenUsed="0"/>
+    <w:lsdException w:name="Dark List" w:semiHidden="0" w:uiPriority="70" w:unhideWhenUsed="0"/>
+    <w:lsdException w:name="Colorful Shading" w:semiHidden="0" w:uiPriority="71" w:unhideWhenUsed="0"/>
+    <w:lsdException w:name="Colorful List" w:semiHidden="0" w:uiPriority="72" w:unhideWhenUsed="0"/>
+    <w:lsdException w:name="Colorful Grid" w:semiHidden="0" w:uiPriority="73" w:unhideWhenUsed="0"/>
+    <w:lsdException w:name="Light Shading Accent 1" w:semiHidden="0" w:uiPriority="60" w:unhideWhenUsed="0"/>
+    <w:lsdException w:name="Light List Accent 1" w:semiHidden="0" w:uiPriority="61" w:unhideWhenUsed="0"/>
+    <w:lsdException w:name="Light Grid Accent 1" w:semiHidden="0" w:uiPriority="62" w:unhideWhenUsed="0"/>
+    <w:lsdException w:name="Medium Shading 1 Accent 1" w:semiHidden="0" w:uiPriority="63" w:unhideWhenUsed="0"/>
+    <w:lsdException w:name="Medium Shading 2 Accent 1" w:semiHidden="0" w:uiPriority="64" w:unhideWhenUsed="0"/>
+    <w:lsdException w:name="Medium List 1 Accent 1" w:semiHidden="0" w:uiPriority="65" w:unhideWhenUsed="0"/>
+    <w:lsdException w:name="Revision" w:unhideWhenUsed="0"/>
+    <w:lsdException w:name="List Paragraph" w:semiHidden="0" w:uiPriority="34" w:unhideWhenUsed="0" w:qFormat="1"/>
+    <w:lsdException w:name="Quote" w:semiHidden="0" w:uiPriority="29" w:unhideWhenUsed="0" w:qFormat="1"/>
+    <w:lsdException w:name="Intense Quote" w:semiHidden="0" w:uiPriority="30" w:unhideWhenUsed="0" w:qFormat="1"/>
+    <w:lsdException w:name="Medium List 2 Accent 1" w:semiHidden="0" w:uiPriority="66" w:unhideWhenUsed="0"/>
+    <w:lsdException w:name="Medium Grid 1 Accent 1" w:semiHidden="0" w:uiPriority="67" w:unhideWhenUsed="0"/>
+    <w:lsdException w:name="Medium Grid 2 Accent 1" w:semiHidden="0" w:uiPriority="68" w:unhideWhenUsed="0"/>
+    <w:lsdException w:name="Medium Grid 3 Accent 1" w:semiHidden="0" w:uiPriority="69" w:unhideWhenUsed="0"/>
+    <w:lsdException w:name="Dark List Accent 1" w:semiHidden="0" w:uiPriority="70" w:unhideWhenUsed="0"/>
+    <w:lsdException w:name="Colorful Shading Accent 1" w:semiHidden="0" w:uiPriority="71" w:unhideWhenUsed="0"/>
+    <w:lsdException w:name="Colorful List Accent 1" w:semiHidden="0" w:uiPriority="72" w:unhideWhenUsed="0"/>
+    <w:lsdException w:name="Colorful Grid Accent 1" w:semiHidden="0" w:uiPriority="73" w:unhideWhenUsed="0"/>
+    <w:lsdException w:name="Light Shading Accent 2" w:semiHidden="0" w:uiPriority="60" w:unhideWhenUsed="0"/>
+    <w:lsdException w:name="Light List Accent 2" w:semiHidden="0" w:uiPriority="61" w:unhideWhenUsed="0"/>
+    <w:lsdException w:name="Light Grid Accent 2" w:semiHidden="0" w:uiPriority="62" w:unhideWhenUsed="0"/>
+    <w:lsdException w:name="Medium Shading 1 Accent 2" w:semiHidden="0" w:uiPriority="63" w:unhideWhenUsed="0"/>
+    <w:lsdException w:name="Medium Shading 2 Accent 2" w:semiHidden="0" w:uiPriority="64" w:unhideWhenUsed="0"/>
+    <w:lsdException w:name="Medium List 1 Accent 2" w:semiHidden="0" w:uiPriority="65" w:unhideWhenUsed="0"/>
+    <w:lsdException w:name="Medium List 2 Accent 2" w:semiHidden="0" w:uiPriority="66" w:unhideWhenUsed="0"/>
+    <w:lsdException w:name="Medium Grid 1 Accent 2" w:semiHidden="0" w:uiPriority="67" w:unhideWhenUsed="0"/>
+    <w:lsdException w:name="Medium Grid 2 Accent 2" w:semiHidden="0" w:uiPriority="68" w:unhideWhenUsed="0"/>
+    <w:lsdException w:name="Medium Grid 3 Accent 2" w:semiHidden="0" w:uiPriority="69" w:unhideWhenUsed="0"/>
+    <w:lsdException w:name="Dark List Accent 2" w:semiHidden="0" w:uiPriority="70" w:unhideWhenUsed="0"/>
+    <w:lsdException w:name="Colorful Shading Accent 2" w:semiHidden="0" w:uiPriority="71" w:unhideWhenUsed="0"/>
+    <w:lsdException w:name="Colorful List Accent 2" w:semiHidden="0" w:uiPriority="72" w:unhideWhenUsed="0"/>
+    <w:lsdException w:name="Colorful Grid Accent 2" w:semiHidden="0" w:uiPriority="73" w:unhideWhenUsed="0"/>
+    <w:lsdException w:name="Light Shading Accent 3" w:semiHidden="0" w:uiPriority="60" w:unhideWhenUsed="0"/>
+    <w:lsdException w:name="Light List Accent 3" w:semiHidden="0" w:uiPriority="61" w:unhideWhenUsed="0"/>
+    <w:lsdException w:name="Light Grid Accent 3" w:semiHidden="0" w:uiPriority="62" w:unhideWhenUsed="0"/>
+    <w:lsdException w:name="Medium Shading 1 Accent 3" w:semiHidden="0" w:uiPriority="63" w:unhideWhenUsed="0"/>
+    <w:lsdException w:name="Medium Shading 2 Accent 3" w:semiHidden="0" w:uiPriority="64" w:unhideWhenUsed="0"/>
+    <w:lsdException w:name="Medium List 1 Accent 3" w:semiHidden="0" w:uiPriority="65" w:unhideWhenUsed="0"/>
+    <w:lsdException w:name="Medium List 2 Accent 3" w:semiHidden="0" w:uiPriority="66" w:unhideWhenUsed="0"/>
+    <w:lsdException w:name="Medium Grid 1 Accent 3" w:semiHidden="0" w:uiPriority="67" w:unhideWhenUsed="0"/>
+    <w:lsdException w:name="Medium Grid 2 Accent 3" w:semiHidden="0" w:uiPriority="68" w:unhideWhenUsed="0"/>
+    <w:lsdException w:name="Medium Grid 3 Accent 3" w:semiHidden="0" w:uiPriority="69" w:unhideWhenUsed="0"/>
+    <w:lsdException w:name="Dark List Accent 3" w:semiHidden="0" w:uiPriority="70" w:unhideWhenUsed="0"/>
+    <w:lsdException w:name="Colorful Shading Accent 3" w:semiHidden="0" w:uiPriority="71" w:unhideWhenUsed="0"/>
+    <w:lsdException w:name="Colorful List Accent 3" w:semiHidden="0" w:uiPriority="72" w:unhideWhenUsed="0"/>
+    <w:lsdException w:name="Colorful Grid Accent 3" w:semiHidden="0" w:uiPriority="73" w:unhideWhenUsed="0"/>
+    <w:lsdException w:name="Light Shading Accent 4" w:semiHidden="0" w:uiPriority="60" w:unhideWhenUsed="0"/>
+    <w:lsdException w:name="Light List Accent 4" w:semiHidden="0" w:uiPriority="61" w:unhideWhenUsed="0"/>
+    <w:lsdException w:name="Light Grid Accent 4" w:semiHidden="0" w:uiPriority="62" w:unhideWhenUsed="0"/>
+    <w:lsdException w:name="Medium Shading 1 Accent 4" w:semiHidden="0" w:uiPriority="63" w:unhideWhenUsed="0"/>
+    <w:lsdException w:name="Medium Shading 2 Accent 4" w:semiHidden="0" w:uiPriority="64" w:unhideWhenUsed="0"/>
+    <w:lsdException w:name="Medium List 1 Accent 4" w:semiHidden="0" w:uiPriority="65" w:unhideWhenUsed="0"/>
+    <w:lsdException w:name="Medium List 2 Accent 4" w:semiHidden="0" w:uiPriority="66" w:unhideWhenUsed="0"/>
+    <w:lsdException w:name="Medium Grid 1 Accent 4" w:semiHidden="0" w:uiPriority="67" w:unhideWhenUsed="0"/>
+    <w:lsdException w:name="Medium Grid 2 Accent 4" w:semiHidden="0" w:uiPriority="68" w:unhideWhenUsed="0"/>
+    <w:lsdException w:name="Medium Grid 3 Accent 4" w:semiHidden="0" w:uiPriority="69" w:unhideWhenUsed="0"/>
+    <w:lsdException w:name="Dark List Accent 4" w:semiHidden="0" w:uiPriority="70" w:unhideWhenUsed="0"/>
+    <w:lsdException w:name="Colorful Shading Accent 4" w:semiHidden="0" w:uiPriority="71" w:unhideWhenUsed="0"/>
+    <w:lsdException w:name="Colorful List Accent 4" w:semiHidden="0" w:uiPriority="72" w:unhideWhenUsed="0"/>
+    <w:lsdException w:name="Colorful Grid Accent 4" w:semiHidden="0" w:uiPriority="73" w:unhideWhenUsed="0"/>
+    <w:lsdException w:name="Light Shading Accent 5" w:semiHidden="0" w:uiPriority="60" w:unhideWhenUsed="0"/>
+    <w:lsdException w:name="Light List Accent 5" w:semiHidden="0" w:uiPriority="61" w:unhideWhenUsed="0"/>
+    <w:lsdException w:name="Light Grid Accent 5" w:semiHidden="0" w:uiPriority="62" w:unhideWhenUsed="0"/>
+    <w:lsdException w:name="Medium Shading 1 Accent 5" w:semiHidden="0" w:uiPriority="63" w:unhideWhenUsed="0"/>
+    <w:lsdException w:name="Medium Shading 2 Accent 5" w:semiHidden="0" w:uiPriority="64" w:unhideWhenUsed="0"/>
+    <w:lsdException w:name="Medium List 1 Accent 5" w:semiHidden="0" w:uiPriority="65" w:unhideWhenUsed="0"/>
+    <w:lsdException w:name="Medium List 2 Accent 5" w:semiHidden="0" w:uiPriority="66" w:unhideWhenUsed="0"/>
+    <w:lsdException w:name="Medium Grid 1 Accent 5" w:semiHidden="0" w:uiPriority="67" w:unhideWhenUsed="0"/>
+    <w:lsdException w:name="Medium Grid 2 Accent 5" w:semiHidden="0" w:uiPriority="68" w:unhideWhenUsed="0"/>
+    <w:lsdException w:name="Medium Grid 3 Accent 5" w:semiHidden="0" w:uiPriority="69" w:unhideWhenUsed="0"/>
+    <w:lsdException w:name="Dark List Accent 5" w:semiHidden="0" w:uiPriority="70" w:unhideWhenUsed="0"/>
+    <w:lsdException w:name="Colorful Shading Accent 5" w:semiHidden="0" w:uiPriority="71" w:unhideWhenUsed="0"/>
+    <w:lsdException w:name="Colorful List Accent 5" w:semiHidden="0" w:uiPriority="72" w:unhideWhenUsed="0"/>
+    <w:lsdException w:name="Colorful Grid Accent 5" w:semiHidden="0" w:uiPriority="73" w:unhideWhenUsed="0"/>
+    <w:lsdException w:name="Light Shading Accent 6" w:semiHidden="0" w:uiPriority="60" w:unhideWhenUsed="0"/>
+    <w:lsdException w:name="Light List Accent 6" w:semiHidden="0" w:uiPriority="61" w:unhideWhenUsed="0"/>
+    <w:lsdException w:name="Light Grid Accent 6" w:semiHidden="0" w:uiPriority="62" w:unhideWhenUsed="0"/>
+    <w:lsdException w:name="Medium Shading 1 Accent 6" w:semiHidden="0" w:uiPriority="63" w:unhideWhenUsed="0"/>
+    <w:lsdException w:name="Medium Shading 2 Accent 6" w:semiHidden="0" w:uiPriority="64" w:unhideWhenUsed="0"/>
+    <w:lsdException w:name="Medium List 1 Accent 6" w:semiHidden="0" w:uiPriority="65" w:unhideWhenUsed="0"/>
+    <w:lsdException w:name="Medium List 2 Accent 6" w:semiHidden="0" w:uiPriority="66" w:unhideWhenUsed="0"/>
+    <w:lsdException w:name="Medium Grid 1 Accent 6" w:semiHidden="0" w:uiPriority="67" w:unhideWhenUsed="0"/>
+    <w:lsdException w:name="Medium Grid 2 Accent 6" w:semiHidden="0" w:uiPriority="68" w:unhideWhenUsed="0"/>
+    <w:lsdException w:name="Medium Grid 3 Accent 6" w:semiHidden="0" w:uiPriority="69" w:unhideWhenUsed="0"/>
+    <w:lsdException w:name="Dark List Accent 6" w:semiHidden="0" w:uiPriority="70" w:unhideWhenUsed="0"/>
+    <w:lsdException w:name="Colorful Shading Accent 6" w:semiHidden="0" w:uiPriority="71" w:unhideWhenUsed="0"/>
+    <w:lsdException w:name="Colorful List Accent 6" w:semiHidden="0" w:uiPriority="72" w:unhideWhenUsed="0"/>
+    <w:lsdException w:name="Colorful Grid Accent 6" w:semiHidden="0" w:uiPriority="73" w:unhideWhenUsed="0"/>
+    <w:lsdException w:name="Subtle Emphasis" w:semiHidden="0" w:uiPriority="19" w:unhideWhenUsed="0" w:qFormat="1"/>
+    <w:lsdException w:name="Intense Emphasis" w:semiHidden="0" w:uiPriority="21" w:unhideWhenUsed="0" w:qFormat="1"/>
+    <w:lsdException w:name="Subtle Reference" w:semiHidden="0" w:uiPriority="31" w:unhideWhenUsed="0" w:qFormat="1"/>
+    <w:lsdException w:name="Intense Reference" w:semiHidden="0" w:uiPriority="32" w:unhideWhenUsed="0" w:qFormat="1"/>
+    <w:lsdException w:name="Book Title" w:semiHidden="0" w:uiPriority="33" w:unhideWhenUsed="0" w:qFormat="1"/>
+    <w:lsdException w:name="Bibliography" w:uiPriority="37"/>
+    <w:lsdException w:name="TOC Heading" w:uiPriority="39" w:qFormat="1"/>
+  </w:latentStyles>
+  <w:style w:type="paragraph" w:default="1" w:styleId="Normal">
+    <w:name w:val="Normal"/>
+    <w:qFormat/>
+  </w:style>
+  <w:style w:type="character" w:default="1" w:styleId="DefaultParagraphFont">
+    <w:name w:val="Default Paragraph Font"/>
+    <w:uiPriority w:val="1"/>
+    <w:semiHidden/>
+    <w:unhideWhenUsed/>
+  </w:style>
+  <w:style w:type="table" w:default="1" w:styleId="TableNormal">
+    <w:name w:val="Normal Table"/>
+    <w:uiPriority w:val="99"/>
+    <w:semiHidden/>
+    <w:unhideWhenUsed/>
+    <w:tblPr>
+      <w:tblInd w:w="0" w:type="dxa"/>
+      <w:tblCellMar>
+        <w:top w:w="0" w:type="dxa"/>
+        <w:left w:w="108" w:type="dxa"/>
+        <w:bottom w:w="0" w:type="dxa"/>
+        <w:right w:w="108" w:type="dxa"/>
+      </w:tblCellMar>
+    </w:tblPr>
+  </w:style>
+  <w:style w:type="numbering" w:default="1" w:styleId="NoList">
+    <w:name w:val="No List"/>
+    <w:uiPriority w:val="99"/>
+    <w:semiHidden/>
+    <w:unhideWhenUsed/>
   </w:style>
 </w:styles>
 </file>
 
 <file path=word/glossary/webSettings.xml><?xml version="1.0" encoding="utf-8"?>
-<w:webSettings xmlns:r="http://schemas.openxmlformats.org/officeDocument/2006/relationships" xmlns:w="http://schemas.openxmlformats.org/wordprocessingml/2006/main">
+<w:webSettings xmlns:mc="http://schemas.openxmlformats.org/markup-compatibility/2006" xmlns:r="http://schemas.openxmlformats.org/officeDocument/2006/relationships" xmlns:w="http://schemas.openxmlformats.org/wordprocessingml/2006/main" xmlns:w14="http://schemas.microsoft.com/office/word/2010/wordml" mc:Ignorable="w14">
   <w:optimizeForBrowser/>
 </w:webSettings>
 </file>
@@ -7372,7 +8051,7 @@
 </file>
 
 <file path=customXml/itemProps2.xml><?xml version="1.0" encoding="utf-8"?>
-<ds:datastoreItem xmlns:ds="http://schemas.openxmlformats.org/officeDocument/2006/customXml" ds:itemID="{55976E77-3E73-4F97-8C70-17C59C2E9C03}">
+<ds:datastoreItem xmlns:ds="http://schemas.openxmlformats.org/officeDocument/2006/customXml" ds:itemID="{3FBEBEB7-2AD4-4A67-B131-DE5908B9F155}">
   <ds:schemaRefs>
     <ds:schemaRef ds:uri="http://schemas.openxmlformats.org/officeDocument/2006/bibliography"/>
   </ds:schemaRefs>

</xml_diff>